<commit_message>
updated - University CV Template (Updated 4.24.19: Read More) See also https://faculty.umd.edu/faculty/forms.html#apt
</commit_message>
<xml_diff>
--- a/CVTemplate.docx
+++ b/CVTemplate.docx
@@ -1,6 +1,6 @@
 
 <file path=word/document.xml><?xml version="1.0" encoding="utf-8"?>
-<w:document xmlns:wpc="http://schemas.microsoft.com/office/word/2010/wordprocessingCanvas" xmlns:mc="http://schemas.openxmlformats.org/markup-compatibility/2006" xmlns:o="urn:schemas-microsoft-com:office:office" xmlns:r="http://schemas.openxmlformats.org/officeDocument/2006/relationships" xmlns:m="http://schemas.openxmlformats.org/officeDocument/2006/math" xmlns:v="urn:schemas-microsoft-com:vml" xmlns:wp14="http://schemas.microsoft.com/office/word/2010/wordprocessingDrawing" xmlns:wp="http://schemas.openxmlformats.org/drawingml/2006/wordprocessingDrawing" xmlns:w10="urn:schemas-microsoft-com:office:word" xmlns:w="http://schemas.openxmlformats.org/wordprocessingml/2006/main" xmlns:w14="http://schemas.microsoft.com/office/word/2010/wordml" xmlns:w15="http://schemas.microsoft.com/office/word/2012/wordml" xmlns:wpg="http://schemas.microsoft.com/office/word/2010/wordprocessingGroup" xmlns:wpi="http://schemas.microsoft.com/office/word/2010/wordprocessingInk" xmlns:wne="http://schemas.microsoft.com/office/word/2006/wordml" xmlns:wps="http://schemas.microsoft.com/office/word/2010/wordprocessingShape" mc:Ignorable="w14 w15 wp14">
+<w:document xmlns:wpc="http://schemas.microsoft.com/office/word/2010/wordprocessingCanvas" xmlns:cx="http://schemas.microsoft.com/office/drawing/2014/chartex" xmlns:mc="http://schemas.openxmlformats.org/markup-compatibility/2006" xmlns:o="urn:schemas-microsoft-com:office:office" xmlns:r="http://schemas.openxmlformats.org/officeDocument/2006/relationships" xmlns:m="http://schemas.openxmlformats.org/officeDocument/2006/math" xmlns:v="urn:schemas-microsoft-com:vml" xmlns:wp14="http://schemas.microsoft.com/office/word/2010/wordprocessingDrawing" xmlns:wp="http://schemas.openxmlformats.org/drawingml/2006/wordprocessingDrawing" xmlns:w10="urn:schemas-microsoft-com:office:word" xmlns:w="http://schemas.openxmlformats.org/wordprocessingml/2006/main" xmlns:w14="http://schemas.microsoft.com/office/word/2010/wordml" xmlns:w15="http://schemas.microsoft.com/office/word/2012/wordml" xmlns:w16se="http://schemas.microsoft.com/office/word/2015/wordml/symex" xmlns:wpg="http://schemas.microsoft.com/office/word/2010/wordprocessingGroup" xmlns:wpi="http://schemas.microsoft.com/office/word/2010/wordprocessingInk" xmlns:wne="http://schemas.microsoft.com/office/word/2006/wordml" xmlns:wps="http://schemas.microsoft.com/office/word/2010/wordprocessingShape" mc:Ignorable="w14 w15 w16se wp14">
   <w:body>
     <w:p>
       <w:pPr>
@@ -10,6 +10,8 @@
           <w:u w:val="single"/>
         </w:rPr>
       </w:pPr>
+      <w:bookmarkStart w:id="0" w:name="_GoBack"/>
+      <w:bookmarkEnd w:id="0"/>
       <w:r>
         <w:rPr>
           <w:b/>
@@ -1389,20 +1391,17 @@
         </w:rPr>
         <w:t>Completed Creative Works</w:t>
       </w:r>
-    </w:p>
-    <w:p>
-      <w:pPr>
-        <w:pStyle w:val="ListParagraph"/>
-        <w:numPr>
-          <w:ilvl w:val="2"/>
-          <w:numId w:val="6"/>
-        </w:numPr>
-        <w:rPr>
-          <w:u w:val="single"/>
-        </w:rPr>
-      </w:pPr>
-      <w:r>
-        <w:t>Digital Media (e.g., CDs, DVDs)</w:t>
+      <w:r>
+        <w:rPr>
+          <w:u w:val="single"/>
+        </w:rPr>
+        <w:t xml:space="preserve"> and </w:t>
+      </w:r>
+      <w:r>
+        <w:rPr>
+          <w:u w:val="single"/>
+        </w:rPr>
+        <w:t>Scholarship</w:t>
       </w:r>
     </w:p>
     <w:p>
@@ -1434,6 +1433,27 @@
       <w:r>
         <w:t>Constructed Projects</w:t>
       </w:r>
+      <w:r>
+        <w:t xml:space="preserve">, </w:t>
+      </w:r>
+      <w:r>
+        <w:t>Original Plans and Designs</w:t>
+      </w:r>
+    </w:p>
+    <w:p>
+      <w:pPr>
+        <w:pStyle w:val="ListParagraph"/>
+        <w:numPr>
+          <w:ilvl w:val="2"/>
+          <w:numId w:val="6"/>
+        </w:numPr>
+        <w:rPr>
+          <w:u w:val="single"/>
+        </w:rPr>
+      </w:pPr>
+      <w:r>
+        <w:t>Demonstrations</w:t>
+      </w:r>
     </w:p>
     <w:p>
       <w:pPr>
@@ -1448,21 +1468,6 @@
       </w:pPr>
       <w:r>
         <w:lastRenderedPageBreak/>
-        <w:t>Demonstrations</w:t>
-      </w:r>
-    </w:p>
-    <w:p>
-      <w:pPr>
-        <w:pStyle w:val="ListParagraph"/>
-        <w:numPr>
-          <w:ilvl w:val="2"/>
-          <w:numId w:val="6"/>
-        </w:numPr>
-        <w:rPr>
-          <w:u w:val="single"/>
-        </w:rPr>
-      </w:pPr>
-      <w:r>
         <w:t>Inventions</w:t>
       </w:r>
     </w:p>
@@ -1478,36 +1483,6 @@
         </w:rPr>
       </w:pPr>
       <w:r>
-        <w:t>Original Plans and Designs</w:t>
-      </w:r>
-    </w:p>
-    <w:p>
-      <w:pPr>
-        <w:pStyle w:val="ListParagraph"/>
-        <w:numPr>
-          <w:ilvl w:val="2"/>
-          <w:numId w:val="6"/>
-        </w:numPr>
-        <w:rPr>
-          <w:u w:val="single"/>
-        </w:rPr>
-      </w:pPr>
-      <w:r>
-        <w:t>Photography</w:t>
-      </w:r>
-    </w:p>
-    <w:p>
-      <w:pPr>
-        <w:pStyle w:val="ListParagraph"/>
-        <w:numPr>
-          <w:ilvl w:val="2"/>
-          <w:numId w:val="6"/>
-        </w:numPr>
-        <w:rPr>
-          <w:u w:val="single"/>
-        </w:rPr>
-      </w:pPr>
-      <w:r>
         <w:t>Software and Applications</w:t>
       </w:r>
     </w:p>
@@ -1540,65 +1515,38 @@
       <w:r>
         <w:t>Exhibitions and Installations</w:t>
       </w:r>
-    </w:p>
-    <w:p>
-      <w:pPr>
-        <w:pStyle w:val="ListParagraph"/>
-        <w:numPr>
-          <w:ilvl w:val="2"/>
-          <w:numId w:val="6"/>
-        </w:numPr>
-        <w:rPr>
-          <w:u w:val="single"/>
-        </w:rPr>
-      </w:pPr>
-      <w:r>
-        <w:t>Curatorial Practice</w:t>
-      </w:r>
-    </w:p>
-    <w:p>
-      <w:pPr>
-        <w:pStyle w:val="ListParagraph"/>
-        <w:numPr>
-          <w:ilvl w:val="2"/>
-          <w:numId w:val="6"/>
-        </w:numPr>
-        <w:rPr>
-          <w:u w:val="single"/>
-        </w:rPr>
-      </w:pPr>
-      <w:r>
-        <w:t>Performance or Interpretation – Performing Arts</w:t>
-      </w:r>
-    </w:p>
-    <w:p>
-      <w:pPr>
-        <w:pStyle w:val="ListParagraph"/>
-        <w:numPr>
-          <w:ilvl w:val="2"/>
-          <w:numId w:val="6"/>
-        </w:numPr>
-        <w:rPr>
-          <w:u w:val="single"/>
-        </w:rPr>
-      </w:pPr>
-      <w:r>
-        <w:t>Direction – Performing Arts</w:t>
-      </w:r>
-    </w:p>
-    <w:p>
-      <w:pPr>
-        <w:pStyle w:val="ListParagraph"/>
-        <w:numPr>
-          <w:ilvl w:val="2"/>
-          <w:numId w:val="6"/>
-        </w:numPr>
-        <w:rPr>
-          <w:u w:val="single"/>
-        </w:rPr>
-      </w:pPr>
-      <w:r>
-        <w:t>Production – Performing Arts</w:t>
+      <w:r>
+        <w:t>, Solo</w:t>
+      </w:r>
+    </w:p>
+    <w:p>
+      <w:pPr>
+        <w:pStyle w:val="ListParagraph"/>
+        <w:numPr>
+          <w:ilvl w:val="2"/>
+          <w:numId w:val="6"/>
+        </w:numPr>
+        <w:rPr>
+          <w:u w:val="single"/>
+        </w:rPr>
+      </w:pPr>
+      <w:r>
+        <w:t>Exhibitions and Installations, Group</w:t>
+      </w:r>
+    </w:p>
+    <w:p>
+      <w:pPr>
+        <w:pStyle w:val="ListParagraph"/>
+        <w:numPr>
+          <w:ilvl w:val="2"/>
+          <w:numId w:val="6"/>
+        </w:numPr>
+        <w:rPr>
+          <w:u w:val="single"/>
+        </w:rPr>
+      </w:pPr>
+      <w:r>
+        <w:t>Performing Arts</w:t>
       </w:r>
     </w:p>
     <w:p>
@@ -1628,37 +1576,7 @@
         </w:rPr>
       </w:pPr>
       <w:r>
-        <w:t>Artistic and Graphic Design</w:t>
-      </w:r>
-    </w:p>
-    <w:p>
-      <w:pPr>
-        <w:pStyle w:val="ListParagraph"/>
-        <w:numPr>
-          <w:ilvl w:val="2"/>
-          <w:numId w:val="6"/>
-        </w:numPr>
-        <w:rPr>
-          <w:u w:val="single"/>
-        </w:rPr>
-      </w:pPr>
-      <w:r>
-        <w:t>Dramaturgy</w:t>
-      </w:r>
-    </w:p>
-    <w:p>
-      <w:pPr>
-        <w:pStyle w:val="ListParagraph"/>
-        <w:numPr>
-          <w:ilvl w:val="2"/>
-          <w:numId w:val="6"/>
-        </w:numPr>
-        <w:rPr>
-          <w:u w:val="single"/>
-        </w:rPr>
-      </w:pPr>
-      <w:r>
-        <w:t>Artwork</w:t>
+        <w:t>Graphic Design</w:t>
       </w:r>
     </w:p>
     <w:p>
@@ -1688,21 +1606,6 @@
         </w:rPr>
       </w:pPr>
       <w:r>
-        <w:t>Playwriting, Screenwriting, and Musical Composition</w:t>
-      </w:r>
-    </w:p>
-    <w:p>
-      <w:pPr>
-        <w:pStyle w:val="ListParagraph"/>
-        <w:numPr>
-          <w:ilvl w:val="2"/>
-          <w:numId w:val="6"/>
-        </w:numPr>
-        <w:rPr>
-          <w:u w:val="single"/>
-        </w:rPr>
-      </w:pPr>
-      <w:r>
         <w:t>Works of Creative Writing</w:t>
       </w:r>
     </w:p>
@@ -1718,37 +1621,22 @@
         </w:rPr>
       </w:pPr>
       <w:r>
-        <w:t>Performance or Interpretation – Film, Video, and Multimedia</w:t>
-      </w:r>
-    </w:p>
-    <w:p>
-      <w:pPr>
-        <w:pStyle w:val="ListParagraph"/>
-        <w:numPr>
-          <w:ilvl w:val="2"/>
-          <w:numId w:val="6"/>
-        </w:numPr>
-        <w:rPr>
-          <w:u w:val="single"/>
-        </w:rPr>
-      </w:pPr>
-      <w:r>
-        <w:t>Direction – Film, Video, and Multimedia</w:t>
-      </w:r>
-    </w:p>
-    <w:p>
-      <w:pPr>
-        <w:pStyle w:val="ListParagraph"/>
-        <w:numPr>
-          <w:ilvl w:val="2"/>
-          <w:numId w:val="6"/>
-        </w:numPr>
-        <w:rPr>
-          <w:u w:val="single"/>
-        </w:rPr>
-      </w:pPr>
-      <w:r>
-        <w:t>Production – Film, Video, and Multimedia</w:t>
+        <w:t>Film, Video, and Multimedia</w:t>
+      </w:r>
+    </w:p>
+    <w:p>
+      <w:pPr>
+        <w:pStyle w:val="ListParagraph"/>
+        <w:numPr>
+          <w:ilvl w:val="2"/>
+          <w:numId w:val="6"/>
+        </w:numPr>
+        <w:rPr>
+          <w:u w:val="single"/>
+        </w:rPr>
+      </w:pPr>
+      <w:r>
+        <w:t>Vocal or Movement Design</w:t>
       </w:r>
     </w:p>
     <w:p>
@@ -2145,8 +2033,154 @@
         </w:rPr>
       </w:pPr>
       <w:r>
+        <w:t>Volunteer Contributions</w:t>
+      </w:r>
+    </w:p>
+    <w:p>
+      <w:pPr>
+        <w:pStyle w:val="ListParagraph"/>
+        <w:numPr>
+          <w:ilvl w:val="2"/>
+          <w:numId w:val="6"/>
+        </w:numPr>
+        <w:rPr>
+          <w:u w:val="single"/>
+        </w:rPr>
+      </w:pPr>
+      <w:r>
+        <w:t xml:space="preserve">Other </w:t>
+      </w:r>
+    </w:p>
+    <w:p>
+      <w:pPr>
+        <w:rPr>
+          <w:u w:val="single"/>
+        </w:rPr>
+      </w:pPr>
+    </w:p>
+    <w:p>
+      <w:pPr>
+        <w:pStyle w:val="ListParagraph"/>
+        <w:numPr>
+          <w:ilvl w:val="1"/>
+          <w:numId w:val="6"/>
+        </w:numPr>
+        <w:rPr>
+          <w:u w:val="single"/>
+        </w:rPr>
+      </w:pPr>
+      <w:r>
+        <w:rPr>
+          <w:u w:val="single"/>
+        </w:rPr>
+        <w:t>Centers for Research, Scholarship, and Creative Activities</w:t>
+      </w:r>
+    </w:p>
+    <w:p>
+      <w:pPr>
+        <w:pStyle w:val="ListParagraph"/>
+        <w:numPr>
+          <w:ilvl w:val="2"/>
+          <w:numId w:val="6"/>
+        </w:numPr>
+        <w:rPr>
+          <w:u w:val="single"/>
+        </w:rPr>
+      </w:pPr>
+      <w:r>
+        <w:t>Centers Established</w:t>
+      </w:r>
+    </w:p>
+    <w:p>
+      <w:pPr>
+        <w:pStyle w:val="ListParagraph"/>
+        <w:numPr>
+          <w:ilvl w:val="2"/>
+          <w:numId w:val="6"/>
+        </w:numPr>
+        <w:rPr>
+          <w:u w:val="single"/>
+        </w:rPr>
+      </w:pPr>
+      <w:r>
+        <w:t>Centers Directed</w:t>
+      </w:r>
+    </w:p>
+    <w:p>
+      <w:pPr>
+        <w:pStyle w:val="ListParagraph"/>
+        <w:numPr>
+          <w:ilvl w:val="2"/>
+          <w:numId w:val="6"/>
+        </w:numPr>
+        <w:rPr>
+          <w:u w:val="single"/>
+        </w:rPr>
+      </w:pPr>
+      <w:r>
+        <w:t xml:space="preserve">Symposia Organized </w:t>
+      </w:r>
+      <w:r>
+        <w:rPr>
+          <w:i/>
+        </w:rPr>
+        <w:t>(though center)</w:t>
+      </w:r>
+    </w:p>
+    <w:p>
+      <w:pPr>
+        <w:pStyle w:val="ListParagraph"/>
+        <w:numPr>
+          <w:ilvl w:val="2"/>
+          <w:numId w:val="6"/>
+        </w:numPr>
+        <w:rPr>
+          <w:u w:val="single"/>
+        </w:rPr>
+      </w:pPr>
+      <w:r>
+        <w:t xml:space="preserve">Other </w:t>
+      </w:r>
+    </w:p>
+    <w:p>
+      <w:pPr>
+        <w:rPr>
+          <w:u w:val="single"/>
+        </w:rPr>
+      </w:pPr>
+    </w:p>
+    <w:p>
+      <w:pPr>
+        <w:pStyle w:val="ListParagraph"/>
+        <w:numPr>
+          <w:ilvl w:val="1"/>
+          <w:numId w:val="6"/>
+        </w:numPr>
+        <w:rPr>
+          <w:u w:val="single"/>
+        </w:rPr>
+      </w:pPr>
+      <w:r>
+        <w:rPr>
+          <w:u w:val="single"/>
+        </w:rPr>
         <w:lastRenderedPageBreak/>
-        <w:t>Volunteer Contributions</w:t>
+        <w:t>Patents</w:t>
+      </w:r>
+    </w:p>
+    <w:p>
+      <w:pPr>
+        <w:pStyle w:val="ListParagraph"/>
+        <w:numPr>
+          <w:ilvl w:val="2"/>
+          <w:numId w:val="6"/>
+        </w:numPr>
+        <w:rPr>
+          <w:u w:val="single"/>
+        </w:rPr>
+      </w:pPr>
+      <w:r>
+        <w:t>Device</w:t>
       </w:r>
     </w:p>
     <w:p>
@@ -2186,58 +2220,417 @@
         <w:rPr>
           <w:u w:val="single"/>
         </w:rPr>
-        <w:t>Centers for Research, Scholarship, and Creative Activities</w:t>
-      </w:r>
-    </w:p>
-    <w:p>
-      <w:pPr>
-        <w:pStyle w:val="ListParagraph"/>
-        <w:numPr>
-          <w:ilvl w:val="2"/>
-          <w:numId w:val="6"/>
-        </w:numPr>
-        <w:rPr>
-          <w:u w:val="single"/>
-        </w:rPr>
-      </w:pPr>
-      <w:r>
-        <w:t>Centers Established</w:t>
-      </w:r>
-    </w:p>
-    <w:p>
-      <w:pPr>
-        <w:pStyle w:val="ListParagraph"/>
-        <w:numPr>
-          <w:ilvl w:val="2"/>
-          <w:numId w:val="6"/>
-        </w:numPr>
-        <w:rPr>
-          <w:u w:val="single"/>
-        </w:rPr>
-      </w:pPr>
-      <w:r>
-        <w:t>Centers Directed</w:t>
-      </w:r>
-    </w:p>
-    <w:p>
-      <w:pPr>
-        <w:pStyle w:val="ListParagraph"/>
-        <w:numPr>
-          <w:ilvl w:val="2"/>
-          <w:numId w:val="6"/>
-        </w:numPr>
-        <w:rPr>
-          <w:u w:val="single"/>
-        </w:rPr>
-      </w:pPr>
-      <w:r>
-        <w:t xml:space="preserve">Symposia Organized </w:t>
-      </w:r>
-      <w:r>
+        <w:t>Entrepreneurial, Technology Transfer, and Public Engagement Activities</w:t>
+      </w:r>
+    </w:p>
+    <w:p>
+      <w:pPr>
+        <w:pStyle w:val="ListParagraph"/>
+        <w:ind w:left="1080"/>
+        <w:rPr>
+          <w:u w:val="single"/>
+        </w:rPr>
+      </w:pPr>
+    </w:p>
+    <w:p>
+      <w:pPr>
+        <w:pStyle w:val="ListParagraph"/>
+        <w:numPr>
+          <w:ilvl w:val="1"/>
+          <w:numId w:val="6"/>
+        </w:numPr>
+        <w:rPr>
+          <w:u w:val="single"/>
+        </w:rPr>
+      </w:pPr>
+      <w:r>
+        <w:rPr>
+          <w:u w:val="single"/>
+        </w:rPr>
+        <w:t>Other Research / Scholarship / Creative Activities</w:t>
+      </w:r>
+    </w:p>
+    <w:p>
+      <w:pPr>
+        <w:rPr>
+          <w:u w:val="single"/>
+        </w:rPr>
+      </w:pPr>
+    </w:p>
+    <w:p>
+      <w:pPr>
+        <w:pStyle w:val="ListParagraph"/>
+        <w:numPr>
+          <w:ilvl w:val="1"/>
+          <w:numId w:val="6"/>
+        </w:numPr>
+        <w:rPr>
+          <w:u w:val="single"/>
+        </w:rPr>
+      </w:pPr>
+      <w:r>
+        <w:rPr>
+          <w:u w:val="single"/>
+        </w:rPr>
+        <w:t>Research Fellowships, Prizes and Awards</w:t>
+      </w:r>
+    </w:p>
+    <w:p>
+      <w:pPr>
+        <w:rPr>
+          <w:u w:val="single"/>
+        </w:rPr>
+      </w:pPr>
+    </w:p>
+    <w:p>
+      <w:pPr>
+        <w:pStyle w:val="ListParagraph"/>
+        <w:numPr>
+          <w:ilvl w:val="0"/>
+          <w:numId w:val="6"/>
+        </w:numPr>
+        <w:rPr>
+          <w:u w:val="single"/>
+        </w:rPr>
+      </w:pPr>
+      <w:r>
+        <w:rPr>
+          <w:b/>
+        </w:rPr>
+        <w:t>Teaching, Extension, Mentoring, and Advising</w:t>
+      </w:r>
+    </w:p>
+    <w:p>
+      <w:pPr>
+        <w:pStyle w:val="ListParagraph"/>
+        <w:numPr>
+          <w:ilvl w:val="1"/>
+          <w:numId w:val="6"/>
+        </w:numPr>
+        <w:rPr>
+          <w:u w:val="single"/>
+        </w:rPr>
+      </w:pPr>
+      <w:r>
+        <w:rPr>
+          <w:u w:val="single"/>
+        </w:rPr>
+        <w:t>Courses Taught</w:t>
+      </w:r>
+    </w:p>
+    <w:p>
+      <w:pPr>
+        <w:ind w:left="1080"/>
         <w:rPr>
           <w:i/>
         </w:rPr>
-        <w:t>(though center)</w:t>
+      </w:pPr>
+      <w:r>
+        <w:rPr>
+          <w:i/>
+        </w:rPr>
+        <w:t>Include courses taught in the last five years. Indicate approximate enrollments and any unusual formats.</w:t>
+      </w:r>
+    </w:p>
+    <w:p>
+      <w:pPr>
+        <w:pStyle w:val="ListParagraph"/>
+        <w:numPr>
+          <w:ilvl w:val="1"/>
+          <w:numId w:val="6"/>
+        </w:numPr>
+        <w:rPr>
+          <w:u w:val="single"/>
+        </w:rPr>
+      </w:pPr>
+      <w:r>
+        <w:rPr>
+          <w:u w:val="single"/>
+        </w:rPr>
+        <w:t xml:space="preserve">Teaching Innovations </w:t>
+      </w:r>
+    </w:p>
+    <w:p>
+      <w:pPr>
+        <w:pStyle w:val="ListParagraph"/>
+        <w:numPr>
+          <w:ilvl w:val="2"/>
+          <w:numId w:val="6"/>
+        </w:numPr>
+        <w:rPr>
+          <w:u w:val="single"/>
+        </w:rPr>
+      </w:pPr>
+      <w:r>
+        <w:t>Major Programs Established</w:t>
+      </w:r>
+    </w:p>
+    <w:p>
+      <w:pPr>
+        <w:pStyle w:val="ListParagraph"/>
+        <w:numPr>
+          <w:ilvl w:val="2"/>
+          <w:numId w:val="6"/>
+        </w:numPr>
+        <w:rPr>
+          <w:u w:val="single"/>
+        </w:rPr>
+      </w:pPr>
+      <w:r>
+        <w:t>Education Abroad Established</w:t>
+      </w:r>
+    </w:p>
+    <w:p>
+      <w:pPr>
+        <w:pStyle w:val="ListParagraph"/>
+        <w:numPr>
+          <w:ilvl w:val="2"/>
+          <w:numId w:val="6"/>
+        </w:numPr>
+        <w:rPr>
+          <w:u w:val="single"/>
+        </w:rPr>
+      </w:pPr>
+      <w:r>
+        <w:t>Textbooks</w:t>
+      </w:r>
+    </w:p>
+    <w:p>
+      <w:pPr>
+        <w:pStyle w:val="ListParagraph"/>
+        <w:numPr>
+          <w:ilvl w:val="2"/>
+          <w:numId w:val="6"/>
+        </w:numPr>
+        <w:rPr>
+          <w:u w:val="single"/>
+        </w:rPr>
+      </w:pPr>
+      <w:r>
+        <w:t>Software, Applications, Online Education, etc.</w:t>
+      </w:r>
+    </w:p>
+    <w:p>
+      <w:pPr>
+        <w:pStyle w:val="ListParagraph"/>
+        <w:numPr>
+          <w:ilvl w:val="2"/>
+          <w:numId w:val="6"/>
+        </w:numPr>
+        <w:rPr>
+          <w:u w:val="single"/>
+        </w:rPr>
+      </w:pPr>
+      <w:r>
+        <w:t>Instructional Workshops and Seminars Established</w:t>
+      </w:r>
+    </w:p>
+    <w:p>
+      <w:pPr>
+        <w:pStyle w:val="ListParagraph"/>
+        <w:numPr>
+          <w:ilvl w:val="2"/>
+          <w:numId w:val="6"/>
+        </w:numPr>
+        <w:rPr>
+          <w:u w:val="single"/>
+        </w:rPr>
+      </w:pPr>
+      <w:r>
+        <w:t>Course or Curriculum Development</w:t>
+      </w:r>
+    </w:p>
+    <w:p>
+      <w:pPr>
+        <w:pStyle w:val="ListParagraph"/>
+        <w:numPr>
+          <w:ilvl w:val="2"/>
+          <w:numId w:val="6"/>
+        </w:numPr>
+        <w:rPr>
+          <w:u w:val="single"/>
+        </w:rPr>
+      </w:pPr>
+      <w:r>
+        <w:t>Teaching Modules</w:t>
+      </w:r>
+    </w:p>
+    <w:p>
+      <w:pPr>
+        <w:pStyle w:val="ListParagraph"/>
+        <w:numPr>
+          <w:ilvl w:val="2"/>
+          <w:numId w:val="6"/>
+        </w:numPr>
+        <w:rPr>
+          <w:u w:val="single"/>
+        </w:rPr>
+      </w:pPr>
+      <w:r>
+        <w:t>Other</w:t>
+      </w:r>
+    </w:p>
+    <w:p>
+      <w:pPr>
+        <w:rPr>
+          <w:u w:val="single"/>
+        </w:rPr>
+      </w:pPr>
+    </w:p>
+    <w:p>
+      <w:pPr>
+        <w:pStyle w:val="ListParagraph"/>
+        <w:numPr>
+          <w:ilvl w:val="1"/>
+          <w:numId w:val="6"/>
+        </w:numPr>
+        <w:rPr>
+          <w:u w:val="single"/>
+        </w:rPr>
+      </w:pPr>
+      <w:r>
+        <w:rPr>
+          <w:u w:val="single"/>
+        </w:rPr>
+        <w:t>Advising</w:t>
+      </w:r>
+      <w:r>
+        <w:t>: Research or Clinical</w:t>
+      </w:r>
+    </w:p>
+    <w:p>
+      <w:pPr>
+        <w:ind w:left="1080"/>
+        <w:rPr>
+          <w:i/>
+        </w:rPr>
+      </w:pPr>
+      <w:r>
+        <w:rPr>
+          <w:i/>
+        </w:rPr>
+        <w:t>This refers to students whose projects the faculty has supervised as adviser, committee chair, or committee member (indicate role). The name of student, academic year(s) involved, and the name of institution if other than UMD should be indicated, as well as placement of the student(s), if the project is completed.  List completed work first.</w:t>
+      </w:r>
+    </w:p>
+    <w:p>
+      <w:pPr>
+        <w:pStyle w:val="ListParagraph"/>
+        <w:numPr>
+          <w:ilvl w:val="2"/>
+          <w:numId w:val="6"/>
+        </w:numPr>
+        <w:rPr>
+          <w:u w:val="single"/>
+        </w:rPr>
+      </w:pPr>
+      <w:r>
+        <w:t>Undergraduate</w:t>
+      </w:r>
+    </w:p>
+    <w:p>
+      <w:pPr>
+        <w:pStyle w:val="ListParagraph"/>
+        <w:numPr>
+          <w:ilvl w:val="2"/>
+          <w:numId w:val="6"/>
+        </w:numPr>
+        <w:rPr>
+          <w:u w:val="single"/>
+        </w:rPr>
+      </w:pPr>
+      <w:r>
+        <w:t>Master’s</w:t>
+      </w:r>
+    </w:p>
+    <w:p>
+      <w:pPr>
+        <w:pStyle w:val="ListParagraph"/>
+        <w:numPr>
+          <w:ilvl w:val="2"/>
+          <w:numId w:val="6"/>
+        </w:numPr>
+        <w:rPr>
+          <w:u w:val="single"/>
+        </w:rPr>
+      </w:pPr>
+      <w:r>
+        <w:t>Doctoral</w:t>
+      </w:r>
+    </w:p>
+    <w:p>
+      <w:pPr>
+        <w:pStyle w:val="ListParagraph"/>
+        <w:numPr>
+          <w:ilvl w:val="2"/>
+          <w:numId w:val="6"/>
+        </w:numPr>
+        <w:rPr>
+          <w:u w:val="single"/>
+        </w:rPr>
+      </w:pPr>
+      <w:r>
+        <w:t>Post-doctoral</w:t>
+      </w:r>
+    </w:p>
+    <w:p>
+      <w:pPr>
+        <w:pStyle w:val="ListParagraph"/>
+        <w:numPr>
+          <w:ilvl w:val="2"/>
+          <w:numId w:val="6"/>
+        </w:numPr>
+        <w:rPr>
+          <w:u w:val="single"/>
+        </w:rPr>
+      </w:pPr>
+      <w:r>
+        <w:t xml:space="preserve">Other Directed Research </w:t>
+      </w:r>
+      <w:r>
+        <w:rPr>
+          <w:i/>
+        </w:rPr>
+        <w:t>(e.g. K-12 Interactions)</w:t>
+      </w:r>
+    </w:p>
+    <w:p>
+      <w:pPr>
+        <w:rPr>
+          <w:u w:val="single"/>
+        </w:rPr>
+      </w:pPr>
+    </w:p>
+    <w:p>
+      <w:pPr>
+        <w:pStyle w:val="ListParagraph"/>
+        <w:numPr>
+          <w:ilvl w:val="1"/>
+          <w:numId w:val="6"/>
+        </w:numPr>
+        <w:rPr>
+          <w:u w:val="single"/>
+        </w:rPr>
+      </w:pPr>
+      <w:r>
+        <w:rPr>
+          <w:u w:val="single"/>
+        </w:rPr>
+        <w:t>Mentorship</w:t>
+      </w:r>
+    </w:p>
+    <w:p>
+      <w:pPr>
+        <w:pStyle w:val="ListParagraph"/>
+        <w:numPr>
+          <w:ilvl w:val="2"/>
+          <w:numId w:val="6"/>
+        </w:numPr>
+        <w:rPr>
+          <w:u w:val="single"/>
+        </w:rPr>
+      </w:pPr>
+      <w:r>
+        <w:t>Junior Faculty</w:t>
       </w:r>
     </w:p>
     <w:p>
@@ -2277,22 +2670,630 @@
         <w:rPr>
           <w:u w:val="single"/>
         </w:rPr>
-        <w:t>Patents</w:t>
-      </w:r>
-    </w:p>
-    <w:p>
-      <w:pPr>
-        <w:pStyle w:val="ListParagraph"/>
-        <w:numPr>
-          <w:ilvl w:val="2"/>
-          <w:numId w:val="6"/>
-        </w:numPr>
-        <w:rPr>
-          <w:u w:val="single"/>
-        </w:rPr>
-      </w:pPr>
-      <w:r>
-        <w:t>Device</w:t>
+        <w:t>Advising: Other than Directed Research</w:t>
+      </w:r>
+    </w:p>
+    <w:p>
+      <w:pPr>
+        <w:pStyle w:val="ListParagraph"/>
+        <w:numPr>
+          <w:ilvl w:val="2"/>
+          <w:numId w:val="6"/>
+        </w:numPr>
+        <w:rPr>
+          <w:u w:val="single"/>
+        </w:rPr>
+      </w:pPr>
+      <w:r>
+        <w:t>Undergraduate</w:t>
+      </w:r>
+    </w:p>
+    <w:p>
+      <w:pPr>
+        <w:pStyle w:val="ListParagraph"/>
+        <w:numPr>
+          <w:ilvl w:val="2"/>
+          <w:numId w:val="6"/>
+        </w:numPr>
+        <w:rPr>
+          <w:u w:val="single"/>
+        </w:rPr>
+      </w:pPr>
+      <w:r>
+        <w:t>Master’s</w:t>
+      </w:r>
+    </w:p>
+    <w:p>
+      <w:pPr>
+        <w:pStyle w:val="ListParagraph"/>
+        <w:numPr>
+          <w:ilvl w:val="2"/>
+          <w:numId w:val="6"/>
+        </w:numPr>
+        <w:rPr>
+          <w:u w:val="single"/>
+        </w:rPr>
+      </w:pPr>
+      <w:r>
+        <w:t>Doctoral</w:t>
+      </w:r>
+    </w:p>
+    <w:p>
+      <w:pPr>
+        <w:pStyle w:val="ListParagraph"/>
+        <w:numPr>
+          <w:ilvl w:val="2"/>
+          <w:numId w:val="6"/>
+        </w:numPr>
+        <w:rPr>
+          <w:u w:val="single"/>
+        </w:rPr>
+      </w:pPr>
+      <w:r>
+        <w:t>Post-doctoral</w:t>
+      </w:r>
+    </w:p>
+    <w:p>
+      <w:pPr>
+        <w:pStyle w:val="ListParagraph"/>
+        <w:numPr>
+          <w:ilvl w:val="2"/>
+          <w:numId w:val="6"/>
+        </w:numPr>
+        <w:rPr>
+          <w:u w:val="single"/>
+        </w:rPr>
+      </w:pPr>
+      <w:r>
+        <w:t>Other Advising Activities</w:t>
+      </w:r>
+    </w:p>
+    <w:p>
+      <w:pPr>
+        <w:ind w:left="1080"/>
+      </w:pPr>
+      <w:r>
+        <w:rPr>
+          <w:i/>
+        </w:rPr>
+        <w:t>(Include advising student groups, special assignments, recruiting, etc.)</w:t>
+      </w:r>
+    </w:p>
+    <w:p>
+      <w:pPr>
+        <w:ind w:left="1080"/>
+      </w:pPr>
+    </w:p>
+    <w:p>
+      <w:pPr>
+        <w:pStyle w:val="ListParagraph"/>
+        <w:numPr>
+          <w:ilvl w:val="1"/>
+          <w:numId w:val="6"/>
+        </w:numPr>
+        <w:rPr>
+          <w:u w:val="single"/>
+        </w:rPr>
+      </w:pPr>
+      <w:r>
+        <w:rPr>
+          <w:u w:val="single"/>
+        </w:rPr>
+        <w:t>Professional and Extension Education</w:t>
+      </w:r>
+    </w:p>
+    <w:p>
+      <w:pPr>
+        <w:pStyle w:val="ListParagraph"/>
+        <w:numPr>
+          <w:ilvl w:val="2"/>
+          <w:numId w:val="6"/>
+        </w:numPr>
+        <w:rPr>
+          <w:u w:val="single"/>
+        </w:rPr>
+      </w:pPr>
+      <w:r>
+        <w:t>Professional Programs Established</w:t>
+      </w:r>
+    </w:p>
+    <w:p>
+      <w:pPr>
+        <w:pStyle w:val="ListParagraph"/>
+        <w:numPr>
+          <w:ilvl w:val="2"/>
+          <w:numId w:val="6"/>
+        </w:numPr>
+        <w:rPr>
+          <w:u w:val="single"/>
+        </w:rPr>
+      </w:pPr>
+      <w:r>
+        <w:t xml:space="preserve">Major Extension Programs </w:t>
+      </w:r>
+      <w:r>
+        <w:rPr>
+          <w:i/>
+        </w:rPr>
+        <w:t>(Include situation, objectives, outputs, outcomes / impact)</w:t>
+      </w:r>
+    </w:p>
+    <w:p>
+      <w:pPr>
+        <w:pStyle w:val="ListParagraph"/>
+        <w:numPr>
+          <w:ilvl w:val="2"/>
+          <w:numId w:val="6"/>
+        </w:numPr>
+        <w:rPr>
+          <w:u w:val="single"/>
+        </w:rPr>
+      </w:pPr>
+      <w:r>
+        <w:lastRenderedPageBreak/>
+        <w:t>Workshops</w:t>
+      </w:r>
+    </w:p>
+    <w:p>
+      <w:pPr>
+        <w:pStyle w:val="ListParagraph"/>
+        <w:numPr>
+          <w:ilvl w:val="2"/>
+          <w:numId w:val="6"/>
+        </w:numPr>
+        <w:rPr>
+          <w:u w:val="single"/>
+        </w:rPr>
+      </w:pPr>
+      <w:r>
+        <w:t xml:space="preserve">Guest Lectures </w:t>
+      </w:r>
+      <w:r>
+        <w:rPr>
+          <w:i/>
+        </w:rPr>
+        <w:t>(Presented in traditional classes or for someone else’s program)</w:t>
+      </w:r>
+    </w:p>
+    <w:p>
+      <w:pPr>
+        <w:pStyle w:val="ListParagraph"/>
+        <w:numPr>
+          <w:ilvl w:val="2"/>
+          <w:numId w:val="6"/>
+        </w:numPr>
+        <w:rPr>
+          <w:u w:val="single"/>
+        </w:rPr>
+      </w:pPr>
+      <w:r>
+        <w:t>Extension Signature Programs</w:t>
+      </w:r>
+    </w:p>
+    <w:p>
+      <w:pPr>
+        <w:pStyle w:val="ListParagraph"/>
+        <w:numPr>
+          <w:ilvl w:val="2"/>
+          <w:numId w:val="6"/>
+        </w:numPr>
+        <w:rPr>
+          <w:u w:val="single"/>
+        </w:rPr>
+      </w:pPr>
+      <w:r>
+        <w:t>Extension Programs of Distinction</w:t>
+      </w:r>
+    </w:p>
+    <w:p>
+      <w:pPr>
+        <w:pStyle w:val="ListParagraph"/>
+        <w:numPr>
+          <w:ilvl w:val="2"/>
+          <w:numId w:val="6"/>
+        </w:numPr>
+        <w:rPr>
+          <w:u w:val="single"/>
+        </w:rPr>
+      </w:pPr>
+      <w:r>
+        <w:t>Other</w:t>
+      </w:r>
+    </w:p>
+    <w:p>
+      <w:pPr>
+        <w:rPr>
+          <w:u w:val="single"/>
+        </w:rPr>
+      </w:pPr>
+    </w:p>
+    <w:p>
+      <w:pPr>
+        <w:pStyle w:val="ListParagraph"/>
+        <w:numPr>
+          <w:ilvl w:val="1"/>
+          <w:numId w:val="6"/>
+        </w:numPr>
+        <w:rPr>
+          <w:u w:val="single"/>
+        </w:rPr>
+      </w:pPr>
+      <w:r>
+        <w:rPr>
+          <w:u w:val="single"/>
+        </w:rPr>
+        <w:t>Contribution to Learning Outcomes Assessment</w:t>
+      </w:r>
+    </w:p>
+    <w:p>
+      <w:pPr>
+        <w:pStyle w:val="ListParagraph"/>
+        <w:ind w:left="1080"/>
+        <w:rPr>
+          <w:u w:val="single"/>
+        </w:rPr>
+      </w:pPr>
+    </w:p>
+    <w:p>
+      <w:pPr>
+        <w:pStyle w:val="ListParagraph"/>
+        <w:numPr>
+          <w:ilvl w:val="1"/>
+          <w:numId w:val="6"/>
+        </w:numPr>
+        <w:rPr>
+          <w:u w:val="single"/>
+        </w:rPr>
+      </w:pPr>
+      <w:r>
+        <w:rPr>
+          <w:u w:val="single"/>
+        </w:rPr>
+        <w:t>Other Teaching Activities</w:t>
+      </w:r>
+    </w:p>
+    <w:p>
+      <w:pPr>
+        <w:rPr>
+          <w:u w:val="single"/>
+        </w:rPr>
+      </w:pPr>
+    </w:p>
+    <w:p>
+      <w:pPr>
+        <w:pStyle w:val="ListParagraph"/>
+        <w:numPr>
+          <w:ilvl w:val="1"/>
+          <w:numId w:val="6"/>
+        </w:numPr>
+        <w:rPr>
+          <w:u w:val="single"/>
+        </w:rPr>
+      </w:pPr>
+      <w:r>
+        <w:rPr>
+          <w:u w:val="single"/>
+        </w:rPr>
+        <w:t>Teaching Awards</w:t>
+      </w:r>
+    </w:p>
+    <w:p>
+      <w:pPr>
+        <w:rPr>
+          <w:u w:val="single"/>
+        </w:rPr>
+      </w:pPr>
+    </w:p>
+    <w:p>
+      <w:pPr>
+        <w:pStyle w:val="ListParagraph"/>
+        <w:numPr>
+          <w:ilvl w:val="0"/>
+          <w:numId w:val="6"/>
+        </w:numPr>
+        <w:rPr>
+          <w:u w:val="single"/>
+        </w:rPr>
+      </w:pPr>
+      <w:r>
+        <w:rPr>
+          <w:b/>
+        </w:rPr>
+        <w:t>Service and Outreach</w:t>
+      </w:r>
+    </w:p>
+    <w:p>
+      <w:pPr>
+        <w:pStyle w:val="ListParagraph"/>
+        <w:numPr>
+          <w:ilvl w:val="1"/>
+          <w:numId w:val="6"/>
+        </w:numPr>
+        <w:rPr>
+          <w:u w:val="single"/>
+        </w:rPr>
+      </w:pPr>
+      <w:r>
+        <w:rPr>
+          <w:u w:val="single"/>
+        </w:rPr>
+        <w:t>Editorships, Editorial Boards, and Reviewing Activities</w:t>
+      </w:r>
+    </w:p>
+    <w:p>
+      <w:pPr>
+        <w:ind w:left="1080"/>
+        <w:rPr>
+          <w:i/>
+        </w:rPr>
+      </w:pPr>
+      <w:r>
+        <w:rPr>
+          <w:i/>
+        </w:rPr>
+        <w:t>Include participation for journals and other learned publications (print and electronic).</w:t>
+      </w:r>
+    </w:p>
+    <w:p>
+      <w:pPr>
+        <w:pStyle w:val="ListParagraph"/>
+        <w:numPr>
+          <w:ilvl w:val="2"/>
+          <w:numId w:val="6"/>
+        </w:numPr>
+        <w:rPr>
+          <w:u w:val="single"/>
+        </w:rPr>
+      </w:pPr>
+      <w:r>
+        <w:t>Editorships</w:t>
+      </w:r>
+    </w:p>
+    <w:p>
+      <w:pPr>
+        <w:pStyle w:val="ListParagraph"/>
+        <w:numPr>
+          <w:ilvl w:val="2"/>
+          <w:numId w:val="6"/>
+        </w:numPr>
+        <w:rPr>
+          <w:u w:val="single"/>
+        </w:rPr>
+      </w:pPr>
+      <w:r>
+        <w:t>Editorial Boards</w:t>
+      </w:r>
+    </w:p>
+    <w:p>
+      <w:pPr>
+        <w:pStyle w:val="ListParagraph"/>
+        <w:numPr>
+          <w:ilvl w:val="2"/>
+          <w:numId w:val="6"/>
+        </w:numPr>
+        <w:rPr>
+          <w:u w:val="single"/>
+        </w:rPr>
+      </w:pPr>
+      <w:r>
+        <w:t>Reviewing Activities for Journals and Presses</w:t>
+      </w:r>
+    </w:p>
+    <w:p>
+      <w:pPr>
+        <w:pStyle w:val="ListParagraph"/>
+        <w:numPr>
+          <w:ilvl w:val="2"/>
+          <w:numId w:val="6"/>
+        </w:numPr>
+        <w:rPr>
+          <w:u w:val="single"/>
+        </w:rPr>
+      </w:pPr>
+      <w:r>
+        <w:t>Reviewing Activities for Agencies and Foundations</w:t>
+      </w:r>
+    </w:p>
+    <w:p>
+      <w:pPr>
+        <w:pStyle w:val="ListParagraph"/>
+        <w:numPr>
+          <w:ilvl w:val="2"/>
+          <w:numId w:val="6"/>
+        </w:numPr>
+        <w:rPr>
+          <w:u w:val="single"/>
+        </w:rPr>
+      </w:pPr>
+      <w:r>
+        <w:t>Reviewing Activities for Conferences</w:t>
+      </w:r>
+    </w:p>
+    <w:p>
+      <w:pPr>
+        <w:pStyle w:val="ListParagraph"/>
+        <w:numPr>
+          <w:ilvl w:val="2"/>
+          <w:numId w:val="6"/>
+        </w:numPr>
+        <w:rPr>
+          <w:u w:val="single"/>
+        </w:rPr>
+      </w:pPr>
+      <w:r>
+        <w:t>Other</w:t>
+      </w:r>
+    </w:p>
+    <w:p>
+      <w:pPr>
+        <w:rPr>
+          <w:u w:val="single"/>
+        </w:rPr>
+      </w:pPr>
+    </w:p>
+    <w:p>
+      <w:pPr>
+        <w:pStyle w:val="ListParagraph"/>
+        <w:numPr>
+          <w:ilvl w:val="1"/>
+          <w:numId w:val="6"/>
+        </w:numPr>
+        <w:rPr>
+          <w:u w:val="single"/>
+        </w:rPr>
+      </w:pPr>
+      <w:r>
+        <w:rPr>
+          <w:u w:val="single"/>
+        </w:rPr>
+        <w:t>Committees, Professional &amp; Campus Service</w:t>
+      </w:r>
+    </w:p>
+    <w:p>
+      <w:pPr>
+        <w:pStyle w:val="ListParagraph"/>
+        <w:numPr>
+          <w:ilvl w:val="2"/>
+          <w:numId w:val="6"/>
+        </w:numPr>
+        <w:rPr>
+          <w:u w:val="single"/>
+        </w:rPr>
+      </w:pPr>
+      <w:r>
+        <w:t xml:space="preserve">Campus Service – Department </w:t>
+      </w:r>
+    </w:p>
+    <w:p>
+      <w:pPr>
+        <w:pStyle w:val="ListParagraph"/>
+        <w:numPr>
+          <w:ilvl w:val="2"/>
+          <w:numId w:val="6"/>
+        </w:numPr>
+        <w:rPr>
+          <w:u w:val="single"/>
+        </w:rPr>
+      </w:pPr>
+      <w:r>
+        <w:t xml:space="preserve">Campus Service – College </w:t>
+      </w:r>
+    </w:p>
+    <w:p>
+      <w:pPr>
+        <w:pStyle w:val="ListParagraph"/>
+        <w:numPr>
+          <w:ilvl w:val="2"/>
+          <w:numId w:val="6"/>
+        </w:numPr>
+        <w:rPr>
+          <w:u w:val="single"/>
+        </w:rPr>
+      </w:pPr>
+      <w:r>
+        <w:t xml:space="preserve">Campus Service – University </w:t>
+      </w:r>
+    </w:p>
+    <w:p>
+      <w:pPr>
+        <w:pStyle w:val="ListParagraph"/>
+        <w:numPr>
+          <w:ilvl w:val="2"/>
+          <w:numId w:val="6"/>
+        </w:numPr>
+        <w:rPr>
+          <w:u w:val="single"/>
+        </w:rPr>
+      </w:pPr>
+      <w:r>
+        <w:t>Campus Service – Special Administrative Assignment</w:t>
+      </w:r>
+    </w:p>
+    <w:p>
+      <w:pPr>
+        <w:pStyle w:val="ListParagraph"/>
+        <w:numPr>
+          <w:ilvl w:val="2"/>
+          <w:numId w:val="6"/>
+        </w:numPr>
+        <w:rPr>
+          <w:u w:val="single"/>
+        </w:rPr>
+      </w:pPr>
+      <w:r>
+        <w:t xml:space="preserve">Campus Service – Other </w:t>
+      </w:r>
+    </w:p>
+    <w:p>
+      <w:pPr>
+        <w:pStyle w:val="ListParagraph"/>
+        <w:numPr>
+          <w:ilvl w:val="2"/>
+          <w:numId w:val="6"/>
+        </w:numPr>
+        <w:rPr>
+          <w:u w:val="single"/>
+        </w:rPr>
+      </w:pPr>
+      <w:r>
+        <w:t>Inter-institutional and Region</w:t>
+      </w:r>
+      <w:r>
+        <w:t>al</w:t>
+      </w:r>
+      <w:r>
+        <w:t xml:space="preserve"> </w:t>
+      </w:r>
+      <w:r>
+        <w:rPr>
+          <w:i/>
+        </w:rPr>
+        <w:t>(e.g. inter-library agencies, regional consortia)</w:t>
+      </w:r>
+    </w:p>
+    <w:p>
+      <w:pPr>
+        <w:pStyle w:val="ListParagraph"/>
+        <w:numPr>
+          <w:ilvl w:val="2"/>
+          <w:numId w:val="6"/>
+        </w:numPr>
+        <w:rPr>
+          <w:u w:val="single"/>
+        </w:rPr>
+      </w:pPr>
+      <w:r>
+        <w:t>Offices and Committee Memberships</w:t>
+      </w:r>
+    </w:p>
+    <w:p>
+      <w:pPr>
+        <w:pStyle w:val="ListParagraph"/>
+        <w:numPr>
+          <w:ilvl w:val="2"/>
+          <w:numId w:val="6"/>
+        </w:numPr>
+        <w:rPr>
+          <w:u w:val="single"/>
+        </w:rPr>
+      </w:pPr>
+      <w:r>
+        <w:t>Leadership Roles in Meetings and Conferences</w:t>
+      </w:r>
+    </w:p>
+    <w:p>
+      <w:pPr>
+        <w:pStyle w:val="ListParagraph"/>
+        <w:numPr>
+          <w:ilvl w:val="2"/>
+          <w:numId w:val="6"/>
+        </w:numPr>
+        <w:rPr>
+          <w:u w:val="single"/>
+        </w:rPr>
+      </w:pPr>
+      <w:r>
+        <w:t>Other Non-University Committees, Memberships, Panels, etc.</w:t>
       </w:r>
     </w:p>
     <w:p>
@@ -2332,13 +3333,107 @@
         <w:rPr>
           <w:u w:val="single"/>
         </w:rPr>
-        <w:t>Entrepreneurial, Technology Transfer, and Public Engagement Activities</w:t>
-      </w:r>
-    </w:p>
-    <w:p>
-      <w:pPr>
-        <w:pStyle w:val="ListParagraph"/>
-        <w:ind w:left="1080"/>
+        <w:t xml:space="preserve">External Service and Consulting </w:t>
+      </w:r>
+    </w:p>
+    <w:p>
+      <w:pPr>
+        <w:pStyle w:val="ListParagraph"/>
+        <w:numPr>
+          <w:ilvl w:val="2"/>
+          <w:numId w:val="6"/>
+        </w:numPr>
+        <w:rPr>
+          <w:u w:val="single"/>
+        </w:rPr>
+      </w:pPr>
+      <w:r>
+        <w:t>Community Engagements, Local, State, National, International</w:t>
+      </w:r>
+    </w:p>
+    <w:p>
+      <w:pPr>
+        <w:pStyle w:val="ListParagraph"/>
+        <w:numPr>
+          <w:ilvl w:val="2"/>
+          <w:numId w:val="6"/>
+        </w:numPr>
+        <w:rPr>
+          <w:u w:val="single"/>
+        </w:rPr>
+      </w:pPr>
+      <w:r>
+        <w:t>International Activities</w:t>
+      </w:r>
+    </w:p>
+    <w:p>
+      <w:pPr>
+        <w:pStyle w:val="ListParagraph"/>
+        <w:numPr>
+          <w:ilvl w:val="2"/>
+          <w:numId w:val="6"/>
+        </w:numPr>
+        <w:rPr>
+          <w:u w:val="single"/>
+        </w:rPr>
+      </w:pPr>
+      <w:r>
+        <w:t>Corporate and Other Board Memberships</w:t>
+      </w:r>
+    </w:p>
+    <w:p>
+      <w:pPr>
+        <w:pStyle w:val="ListParagraph"/>
+        <w:numPr>
+          <w:ilvl w:val="2"/>
+          <w:numId w:val="6"/>
+        </w:numPr>
+        <w:rPr>
+          <w:u w:val="single"/>
+        </w:rPr>
+      </w:pPr>
+      <w:r>
+        <w:t>Entrepreneurial Activities</w:t>
+      </w:r>
+    </w:p>
+    <w:p>
+      <w:pPr>
+        <w:pStyle w:val="ListParagraph"/>
+        <w:numPr>
+          <w:ilvl w:val="2"/>
+          <w:numId w:val="6"/>
+        </w:numPr>
+        <w:rPr>
+          <w:u w:val="single"/>
+        </w:rPr>
+      </w:pPr>
+      <w:r>
+        <w:t xml:space="preserve">Consultancies </w:t>
+      </w:r>
+      <w:r>
+        <w:rPr>
+          <w:i/>
+        </w:rPr>
+        <w:t>(to local, state and federal agencies; companies; organizations)</w:t>
+      </w:r>
+    </w:p>
+    <w:p>
+      <w:pPr>
+        <w:pStyle w:val="ListParagraph"/>
+        <w:numPr>
+          <w:ilvl w:val="2"/>
+          <w:numId w:val="6"/>
+        </w:numPr>
+        <w:rPr>
+          <w:u w:val="single"/>
+        </w:rPr>
+      </w:pPr>
+      <w:r>
+        <w:t xml:space="preserve">Other </w:t>
+      </w:r>
+    </w:p>
+    <w:p>
+      <w:pPr>
         <w:rPr>
           <w:u w:val="single"/>
         </w:rPr>
@@ -2359,7 +3454,37 @@
         <w:rPr>
           <w:u w:val="single"/>
         </w:rPr>
-        <w:t>Other Research / Scholarship / Creative Activities</w:t>
+        <w:t>Non-Research Presentations</w:t>
+      </w:r>
+    </w:p>
+    <w:p>
+      <w:pPr>
+        <w:pStyle w:val="ListParagraph"/>
+        <w:numPr>
+          <w:ilvl w:val="2"/>
+          <w:numId w:val="6"/>
+        </w:numPr>
+        <w:rPr>
+          <w:u w:val="single"/>
+        </w:rPr>
+      </w:pPr>
+      <w:r>
+        <w:t>Outreach Presentations</w:t>
+      </w:r>
+    </w:p>
+    <w:p>
+      <w:pPr>
+        <w:pStyle w:val="ListParagraph"/>
+        <w:numPr>
+          <w:ilvl w:val="2"/>
+          <w:numId w:val="6"/>
+        </w:numPr>
+        <w:rPr>
+          <w:u w:val="single"/>
+        </w:rPr>
+      </w:pPr>
+      <w:r>
+        <w:t xml:space="preserve">Other </w:t>
       </w:r>
     </w:p>
     <w:p>
@@ -2384,7 +3509,178 @@
         <w:rPr>
           <w:u w:val="single"/>
         </w:rPr>
-        <w:t>Research Fellowships, Prizes and Awards</w:t>
+        <w:t>Media Contributions</w:t>
+      </w:r>
+    </w:p>
+    <w:p>
+      <w:pPr>
+        <w:pStyle w:val="ListParagraph"/>
+        <w:numPr>
+          <w:ilvl w:val="2"/>
+          <w:numId w:val="6"/>
+        </w:numPr>
+        <w:rPr>
+          <w:u w:val="single"/>
+        </w:rPr>
+      </w:pPr>
+      <w:r>
+        <w:t>Internet</w:t>
+      </w:r>
+    </w:p>
+    <w:p>
+      <w:pPr>
+        <w:pStyle w:val="ListParagraph"/>
+        <w:numPr>
+          <w:ilvl w:val="2"/>
+          <w:numId w:val="6"/>
+        </w:numPr>
+        <w:rPr>
+          <w:u w:val="single"/>
+        </w:rPr>
+      </w:pPr>
+      <w:r>
+        <w:t>TV</w:t>
+      </w:r>
+    </w:p>
+    <w:p>
+      <w:pPr>
+        <w:pStyle w:val="ListParagraph"/>
+        <w:numPr>
+          <w:ilvl w:val="2"/>
+          <w:numId w:val="6"/>
+        </w:numPr>
+        <w:rPr>
+          <w:u w:val="single"/>
+        </w:rPr>
+      </w:pPr>
+      <w:r>
+        <w:t>Radio</w:t>
+      </w:r>
+    </w:p>
+    <w:p>
+      <w:pPr>
+        <w:pStyle w:val="ListParagraph"/>
+        <w:numPr>
+          <w:ilvl w:val="2"/>
+          <w:numId w:val="6"/>
+        </w:numPr>
+        <w:rPr>
+          <w:u w:val="single"/>
+        </w:rPr>
+      </w:pPr>
+      <w:r>
+        <w:lastRenderedPageBreak/>
+        <w:t>Digital Media</w:t>
+      </w:r>
+    </w:p>
+    <w:p>
+      <w:pPr>
+        <w:pStyle w:val="ListParagraph"/>
+        <w:numPr>
+          <w:ilvl w:val="2"/>
+          <w:numId w:val="6"/>
+        </w:numPr>
+        <w:rPr>
+          <w:u w:val="single"/>
+        </w:rPr>
+      </w:pPr>
+      <w:r>
+        <w:t>Print Media</w:t>
+      </w:r>
+    </w:p>
+    <w:p>
+      <w:pPr>
+        <w:pStyle w:val="ListParagraph"/>
+        <w:numPr>
+          <w:ilvl w:val="2"/>
+          <w:numId w:val="6"/>
+        </w:numPr>
+        <w:rPr>
+          <w:u w:val="single"/>
+        </w:rPr>
+      </w:pPr>
+      <w:r>
+        <w:t xml:space="preserve">Blogs </w:t>
+      </w:r>
+    </w:p>
+    <w:p>
+      <w:pPr>
+        <w:pStyle w:val="ListParagraph"/>
+        <w:numPr>
+          <w:ilvl w:val="2"/>
+          <w:numId w:val="6"/>
+        </w:numPr>
+        <w:rPr>
+          <w:u w:val="single"/>
+        </w:rPr>
+      </w:pPr>
+      <w:r>
+        <w:t xml:space="preserve">Feeds </w:t>
+      </w:r>
+    </w:p>
+    <w:p>
+      <w:pPr>
+        <w:pStyle w:val="ListParagraph"/>
+        <w:numPr>
+          <w:ilvl w:val="2"/>
+          <w:numId w:val="6"/>
+        </w:numPr>
+        <w:rPr>
+          <w:u w:val="single"/>
+        </w:rPr>
+      </w:pPr>
+      <w:r>
+        <w:t xml:space="preserve">Other </w:t>
+      </w:r>
+    </w:p>
+    <w:p>
+      <w:pPr>
+        <w:rPr>
+          <w:u w:val="single"/>
+        </w:rPr>
+      </w:pPr>
+    </w:p>
+    <w:p>
+      <w:pPr>
+        <w:pStyle w:val="ListParagraph"/>
+        <w:numPr>
+          <w:ilvl w:val="1"/>
+          <w:numId w:val="6"/>
+        </w:numPr>
+        <w:rPr>
+          <w:u w:val="single"/>
+        </w:rPr>
+      </w:pPr>
+      <w:r>
+        <w:rPr>
+          <w:u w:val="single"/>
+        </w:rPr>
+        <w:t>Community &amp; Other Service</w:t>
+      </w:r>
+    </w:p>
+    <w:p>
+      <w:pPr>
+        <w:rPr>
+          <w:u w:val="single"/>
+        </w:rPr>
+      </w:pPr>
+    </w:p>
+    <w:p>
+      <w:pPr>
+        <w:pStyle w:val="ListParagraph"/>
+        <w:numPr>
+          <w:ilvl w:val="1"/>
+          <w:numId w:val="6"/>
+        </w:numPr>
+        <w:rPr>
+          <w:u w:val="single"/>
+        </w:rPr>
+      </w:pPr>
+      <w:r>
+        <w:rPr>
+          <w:u w:val="single"/>
+        </w:rPr>
+        <w:t>Service Awards and Honors</w:t>
       </w:r>
     </w:p>
     <w:p>
@@ -2405,1415 +3701,6 @@
           <w:u w:val="single"/>
         </w:rPr>
       </w:pPr>
-      <w:r>
-        <w:rPr>
-          <w:b/>
-        </w:rPr>
-        <w:t>Teaching, Extension, Mentoring, and Advising</w:t>
-      </w:r>
-    </w:p>
-    <w:p>
-      <w:pPr>
-        <w:pStyle w:val="ListParagraph"/>
-        <w:numPr>
-          <w:ilvl w:val="1"/>
-          <w:numId w:val="6"/>
-        </w:numPr>
-        <w:rPr>
-          <w:u w:val="single"/>
-        </w:rPr>
-      </w:pPr>
-      <w:r>
-        <w:rPr>
-          <w:u w:val="single"/>
-        </w:rPr>
-        <w:t>Courses Taught</w:t>
-      </w:r>
-    </w:p>
-    <w:p>
-      <w:pPr>
-        <w:ind w:left="1080"/>
-        <w:rPr>
-          <w:i/>
-        </w:rPr>
-      </w:pPr>
-      <w:r>
-        <w:rPr>
-          <w:i/>
-        </w:rPr>
-        <w:t>Include courses taught in the last five years. Indicate approximate enrollments and any unusual formats.</w:t>
-      </w:r>
-    </w:p>
-    <w:p>
-      <w:pPr>
-        <w:pStyle w:val="ListParagraph"/>
-        <w:numPr>
-          <w:ilvl w:val="1"/>
-          <w:numId w:val="6"/>
-        </w:numPr>
-        <w:rPr>
-          <w:u w:val="single"/>
-        </w:rPr>
-      </w:pPr>
-      <w:r>
-        <w:rPr>
-          <w:u w:val="single"/>
-        </w:rPr>
-        <w:t xml:space="preserve">Teaching Innovations </w:t>
-      </w:r>
-    </w:p>
-    <w:p>
-      <w:pPr>
-        <w:pStyle w:val="ListParagraph"/>
-        <w:numPr>
-          <w:ilvl w:val="2"/>
-          <w:numId w:val="6"/>
-        </w:numPr>
-        <w:rPr>
-          <w:u w:val="single"/>
-        </w:rPr>
-      </w:pPr>
-      <w:r>
-        <w:t>Major Programs Established</w:t>
-      </w:r>
-    </w:p>
-    <w:p>
-      <w:pPr>
-        <w:pStyle w:val="ListParagraph"/>
-        <w:numPr>
-          <w:ilvl w:val="2"/>
-          <w:numId w:val="6"/>
-        </w:numPr>
-        <w:rPr>
-          <w:u w:val="single"/>
-        </w:rPr>
-      </w:pPr>
-      <w:r>
-        <w:t>Education Abroad Established</w:t>
-      </w:r>
-    </w:p>
-    <w:p>
-      <w:pPr>
-        <w:pStyle w:val="ListParagraph"/>
-        <w:numPr>
-          <w:ilvl w:val="2"/>
-          <w:numId w:val="6"/>
-        </w:numPr>
-        <w:rPr>
-          <w:u w:val="single"/>
-        </w:rPr>
-      </w:pPr>
-      <w:r>
-        <w:t>Textbooks</w:t>
-      </w:r>
-    </w:p>
-    <w:p>
-      <w:pPr>
-        <w:pStyle w:val="ListParagraph"/>
-        <w:numPr>
-          <w:ilvl w:val="2"/>
-          <w:numId w:val="6"/>
-        </w:numPr>
-        <w:rPr>
-          <w:u w:val="single"/>
-        </w:rPr>
-      </w:pPr>
-      <w:r>
-        <w:t>Software, Applications, Online Education, etc.</w:t>
-      </w:r>
-    </w:p>
-    <w:p>
-      <w:pPr>
-        <w:pStyle w:val="ListParagraph"/>
-        <w:numPr>
-          <w:ilvl w:val="2"/>
-          <w:numId w:val="6"/>
-        </w:numPr>
-        <w:rPr>
-          <w:u w:val="single"/>
-        </w:rPr>
-      </w:pPr>
-      <w:r>
-        <w:t>Instructional Workshops and Seminars Established</w:t>
-      </w:r>
-    </w:p>
-    <w:p>
-      <w:pPr>
-        <w:pStyle w:val="ListParagraph"/>
-        <w:numPr>
-          <w:ilvl w:val="2"/>
-          <w:numId w:val="6"/>
-        </w:numPr>
-        <w:rPr>
-          <w:u w:val="single"/>
-        </w:rPr>
-      </w:pPr>
-      <w:r>
-        <w:t>Course or Curriculum Development</w:t>
-      </w:r>
-    </w:p>
-    <w:p>
-      <w:pPr>
-        <w:pStyle w:val="ListParagraph"/>
-        <w:numPr>
-          <w:ilvl w:val="2"/>
-          <w:numId w:val="6"/>
-        </w:numPr>
-        <w:rPr>
-          <w:u w:val="single"/>
-        </w:rPr>
-      </w:pPr>
-      <w:r>
-        <w:t>Teaching Modules</w:t>
-      </w:r>
-    </w:p>
-    <w:p>
-      <w:pPr>
-        <w:pStyle w:val="ListParagraph"/>
-        <w:numPr>
-          <w:ilvl w:val="2"/>
-          <w:numId w:val="6"/>
-        </w:numPr>
-        <w:rPr>
-          <w:u w:val="single"/>
-        </w:rPr>
-      </w:pPr>
-      <w:r>
-        <w:t>Other</w:t>
-      </w:r>
-    </w:p>
-    <w:p>
-      <w:pPr>
-        <w:rPr>
-          <w:u w:val="single"/>
-        </w:rPr>
-      </w:pPr>
-    </w:p>
-    <w:p>
-      <w:pPr>
-        <w:pStyle w:val="ListParagraph"/>
-        <w:numPr>
-          <w:ilvl w:val="1"/>
-          <w:numId w:val="6"/>
-        </w:numPr>
-        <w:rPr>
-          <w:u w:val="single"/>
-        </w:rPr>
-      </w:pPr>
-      <w:r>
-        <w:rPr>
-          <w:u w:val="single"/>
-        </w:rPr>
-        <w:t>Advising</w:t>
-      </w:r>
-      <w:r>
-        <w:t>: Research or Clinical</w:t>
-      </w:r>
-    </w:p>
-    <w:p>
-      <w:pPr>
-        <w:ind w:left="1080"/>
-        <w:rPr>
-          <w:i/>
-        </w:rPr>
-      </w:pPr>
-      <w:r>
-        <w:rPr>
-          <w:i/>
-        </w:rPr>
-        <w:t>This refers to students whose projects the faculty has supervised as adviser, committee chair, or committee member (indicate role). The name of student, academic year(s) involved, and the name of institution if other than UMD should be indicated, as well as placement of the student(s), if the project is completed.  List completed work first.</w:t>
-      </w:r>
-    </w:p>
-    <w:p>
-      <w:pPr>
-        <w:pStyle w:val="ListParagraph"/>
-        <w:numPr>
-          <w:ilvl w:val="2"/>
-          <w:numId w:val="6"/>
-        </w:numPr>
-        <w:rPr>
-          <w:u w:val="single"/>
-        </w:rPr>
-      </w:pPr>
-      <w:r>
-        <w:t>Undergraduate</w:t>
-      </w:r>
-    </w:p>
-    <w:p>
-      <w:pPr>
-        <w:pStyle w:val="ListParagraph"/>
-        <w:numPr>
-          <w:ilvl w:val="2"/>
-          <w:numId w:val="6"/>
-        </w:numPr>
-        <w:rPr>
-          <w:u w:val="single"/>
-        </w:rPr>
-      </w:pPr>
-      <w:r>
-        <w:t>Master’s</w:t>
-      </w:r>
-    </w:p>
-    <w:p>
-      <w:pPr>
-        <w:pStyle w:val="ListParagraph"/>
-        <w:numPr>
-          <w:ilvl w:val="2"/>
-          <w:numId w:val="6"/>
-        </w:numPr>
-        <w:rPr>
-          <w:u w:val="single"/>
-        </w:rPr>
-      </w:pPr>
-      <w:r>
-        <w:t>Doctoral</w:t>
-      </w:r>
-    </w:p>
-    <w:p>
-      <w:pPr>
-        <w:pStyle w:val="ListParagraph"/>
-        <w:numPr>
-          <w:ilvl w:val="2"/>
-          <w:numId w:val="6"/>
-        </w:numPr>
-        <w:rPr>
-          <w:u w:val="single"/>
-        </w:rPr>
-      </w:pPr>
-      <w:r>
-        <w:t>Post-doctoral</w:t>
-      </w:r>
-    </w:p>
-    <w:p>
-      <w:pPr>
-        <w:pStyle w:val="ListParagraph"/>
-        <w:numPr>
-          <w:ilvl w:val="2"/>
-          <w:numId w:val="6"/>
-        </w:numPr>
-        <w:rPr>
-          <w:u w:val="single"/>
-        </w:rPr>
-      </w:pPr>
-      <w:r>
-        <w:t xml:space="preserve">Other Directed Research </w:t>
-      </w:r>
-      <w:r>
-        <w:rPr>
-          <w:i/>
-        </w:rPr>
-        <w:t>(e.g. K-12 Interactions)</w:t>
-      </w:r>
-    </w:p>
-    <w:p>
-      <w:pPr>
-        <w:rPr>
-          <w:u w:val="single"/>
-        </w:rPr>
-      </w:pPr>
-    </w:p>
-    <w:p>
-      <w:pPr>
-        <w:pStyle w:val="ListParagraph"/>
-        <w:numPr>
-          <w:ilvl w:val="1"/>
-          <w:numId w:val="6"/>
-        </w:numPr>
-        <w:rPr>
-          <w:u w:val="single"/>
-        </w:rPr>
-      </w:pPr>
-      <w:r>
-        <w:rPr>
-          <w:u w:val="single"/>
-        </w:rPr>
-        <w:t>Mentorship</w:t>
-      </w:r>
-    </w:p>
-    <w:p>
-      <w:pPr>
-        <w:pStyle w:val="ListParagraph"/>
-        <w:numPr>
-          <w:ilvl w:val="2"/>
-          <w:numId w:val="6"/>
-        </w:numPr>
-        <w:rPr>
-          <w:u w:val="single"/>
-        </w:rPr>
-      </w:pPr>
-      <w:r>
-        <w:t>Junior Faculty</w:t>
-      </w:r>
-    </w:p>
-    <w:p>
-      <w:pPr>
-        <w:pStyle w:val="ListParagraph"/>
-        <w:numPr>
-          <w:ilvl w:val="2"/>
-          <w:numId w:val="6"/>
-        </w:numPr>
-        <w:rPr>
-          <w:u w:val="single"/>
-        </w:rPr>
-      </w:pPr>
-      <w:r>
-        <w:t xml:space="preserve">Other </w:t>
-      </w:r>
-    </w:p>
-    <w:p>
-      <w:pPr>
-        <w:rPr>
-          <w:u w:val="single"/>
-        </w:rPr>
-      </w:pPr>
-    </w:p>
-    <w:p>
-      <w:pPr>
-        <w:pStyle w:val="ListParagraph"/>
-        <w:numPr>
-          <w:ilvl w:val="1"/>
-          <w:numId w:val="6"/>
-        </w:numPr>
-        <w:rPr>
-          <w:u w:val="single"/>
-        </w:rPr>
-      </w:pPr>
-      <w:r>
-        <w:rPr>
-          <w:u w:val="single"/>
-        </w:rPr>
-        <w:t>Advising: Other than Directed Research</w:t>
-      </w:r>
-    </w:p>
-    <w:p>
-      <w:pPr>
-        <w:pStyle w:val="ListParagraph"/>
-        <w:numPr>
-          <w:ilvl w:val="2"/>
-          <w:numId w:val="6"/>
-        </w:numPr>
-        <w:rPr>
-          <w:u w:val="single"/>
-        </w:rPr>
-      </w:pPr>
-      <w:r>
-        <w:t>Undergraduate</w:t>
-      </w:r>
-    </w:p>
-    <w:p>
-      <w:pPr>
-        <w:pStyle w:val="ListParagraph"/>
-        <w:numPr>
-          <w:ilvl w:val="2"/>
-          <w:numId w:val="6"/>
-        </w:numPr>
-        <w:rPr>
-          <w:u w:val="single"/>
-        </w:rPr>
-      </w:pPr>
-      <w:r>
-        <w:lastRenderedPageBreak/>
-        <w:t>Master’s</w:t>
-      </w:r>
-    </w:p>
-    <w:p>
-      <w:pPr>
-        <w:pStyle w:val="ListParagraph"/>
-        <w:numPr>
-          <w:ilvl w:val="2"/>
-          <w:numId w:val="6"/>
-        </w:numPr>
-        <w:rPr>
-          <w:u w:val="single"/>
-        </w:rPr>
-      </w:pPr>
-      <w:r>
-        <w:t>Doctoral</w:t>
-      </w:r>
-    </w:p>
-    <w:p>
-      <w:pPr>
-        <w:pStyle w:val="ListParagraph"/>
-        <w:numPr>
-          <w:ilvl w:val="2"/>
-          <w:numId w:val="6"/>
-        </w:numPr>
-        <w:rPr>
-          <w:u w:val="single"/>
-        </w:rPr>
-      </w:pPr>
-      <w:r>
-        <w:t>Post-doctoral</w:t>
-      </w:r>
-    </w:p>
-    <w:p>
-      <w:pPr>
-        <w:pStyle w:val="ListParagraph"/>
-        <w:numPr>
-          <w:ilvl w:val="2"/>
-          <w:numId w:val="6"/>
-        </w:numPr>
-        <w:rPr>
-          <w:u w:val="single"/>
-        </w:rPr>
-      </w:pPr>
-      <w:r>
-        <w:t>Other Advising Activities</w:t>
-      </w:r>
-    </w:p>
-    <w:p>
-      <w:pPr>
-        <w:ind w:left="1080"/>
-      </w:pPr>
-      <w:r>
-        <w:rPr>
-          <w:i/>
-        </w:rPr>
-        <w:t>(Include advising student groups, special assignments, recruiting, etc.)</w:t>
-      </w:r>
-    </w:p>
-    <w:p>
-      <w:pPr>
-        <w:ind w:left="1080"/>
-      </w:pPr>
-    </w:p>
-    <w:p>
-      <w:pPr>
-        <w:pStyle w:val="ListParagraph"/>
-        <w:numPr>
-          <w:ilvl w:val="1"/>
-          <w:numId w:val="6"/>
-        </w:numPr>
-        <w:rPr>
-          <w:u w:val="single"/>
-        </w:rPr>
-      </w:pPr>
-      <w:r>
-        <w:rPr>
-          <w:u w:val="single"/>
-        </w:rPr>
-        <w:t>Professional and Extension Education</w:t>
-      </w:r>
-    </w:p>
-    <w:p>
-      <w:pPr>
-        <w:pStyle w:val="ListParagraph"/>
-        <w:numPr>
-          <w:ilvl w:val="2"/>
-          <w:numId w:val="6"/>
-        </w:numPr>
-        <w:rPr>
-          <w:u w:val="single"/>
-        </w:rPr>
-      </w:pPr>
-      <w:r>
-        <w:t>Professional Programs Established</w:t>
-      </w:r>
-    </w:p>
-    <w:p>
-      <w:pPr>
-        <w:pStyle w:val="ListParagraph"/>
-        <w:numPr>
-          <w:ilvl w:val="2"/>
-          <w:numId w:val="6"/>
-        </w:numPr>
-        <w:rPr>
-          <w:u w:val="single"/>
-        </w:rPr>
-      </w:pPr>
-      <w:r>
-        <w:t xml:space="preserve">Major Extension Programs </w:t>
-      </w:r>
-      <w:r>
-        <w:rPr>
-          <w:i/>
-        </w:rPr>
-        <w:t>(Include situation, objectives, outputs, outcomes / impact)</w:t>
-      </w:r>
-    </w:p>
-    <w:p>
-      <w:pPr>
-        <w:pStyle w:val="ListParagraph"/>
-        <w:numPr>
-          <w:ilvl w:val="2"/>
-          <w:numId w:val="6"/>
-        </w:numPr>
-        <w:rPr>
-          <w:u w:val="single"/>
-        </w:rPr>
-      </w:pPr>
-      <w:r>
-        <w:t>Workshops</w:t>
-      </w:r>
-    </w:p>
-    <w:p>
-      <w:pPr>
-        <w:pStyle w:val="ListParagraph"/>
-        <w:numPr>
-          <w:ilvl w:val="2"/>
-          <w:numId w:val="6"/>
-        </w:numPr>
-        <w:rPr>
-          <w:u w:val="single"/>
-        </w:rPr>
-      </w:pPr>
-      <w:r>
-        <w:t xml:space="preserve">Guest Lectures </w:t>
-      </w:r>
-      <w:r>
-        <w:rPr>
-          <w:i/>
-        </w:rPr>
-        <w:t>(Presented in traditional classes or for someone else’s program)</w:t>
-      </w:r>
-    </w:p>
-    <w:p>
-      <w:pPr>
-        <w:pStyle w:val="ListParagraph"/>
-        <w:numPr>
-          <w:ilvl w:val="2"/>
-          <w:numId w:val="6"/>
-        </w:numPr>
-        <w:rPr>
-          <w:u w:val="single"/>
-        </w:rPr>
-      </w:pPr>
-      <w:r>
-        <w:t>Extension Signature Programs</w:t>
-      </w:r>
-    </w:p>
-    <w:p>
-      <w:pPr>
-        <w:pStyle w:val="ListParagraph"/>
-        <w:numPr>
-          <w:ilvl w:val="2"/>
-          <w:numId w:val="6"/>
-        </w:numPr>
-        <w:rPr>
-          <w:u w:val="single"/>
-        </w:rPr>
-      </w:pPr>
-      <w:r>
-        <w:t>Extension Programs of Distinction</w:t>
-      </w:r>
-    </w:p>
-    <w:p>
-      <w:pPr>
-        <w:pStyle w:val="ListParagraph"/>
-        <w:numPr>
-          <w:ilvl w:val="2"/>
-          <w:numId w:val="6"/>
-        </w:numPr>
-        <w:rPr>
-          <w:u w:val="single"/>
-        </w:rPr>
-      </w:pPr>
-      <w:r>
-        <w:t>Other</w:t>
-      </w:r>
-    </w:p>
-    <w:p>
-      <w:pPr>
-        <w:rPr>
-          <w:u w:val="single"/>
-        </w:rPr>
-      </w:pPr>
-    </w:p>
-    <w:p>
-      <w:pPr>
-        <w:pStyle w:val="ListParagraph"/>
-        <w:numPr>
-          <w:ilvl w:val="1"/>
-          <w:numId w:val="6"/>
-        </w:numPr>
-        <w:rPr>
-          <w:u w:val="single"/>
-        </w:rPr>
-      </w:pPr>
-      <w:r>
-        <w:rPr>
-          <w:u w:val="single"/>
-        </w:rPr>
-        <w:t>Contribution to Learning Outcomes Assessment</w:t>
-      </w:r>
-    </w:p>
-    <w:p>
-      <w:pPr>
-        <w:pStyle w:val="ListParagraph"/>
-        <w:ind w:left="1080"/>
-        <w:rPr>
-          <w:u w:val="single"/>
-        </w:rPr>
-      </w:pPr>
-    </w:p>
-    <w:p>
-      <w:pPr>
-        <w:pStyle w:val="ListParagraph"/>
-        <w:numPr>
-          <w:ilvl w:val="1"/>
-          <w:numId w:val="6"/>
-        </w:numPr>
-        <w:rPr>
-          <w:u w:val="single"/>
-        </w:rPr>
-      </w:pPr>
-      <w:r>
-        <w:rPr>
-          <w:u w:val="single"/>
-        </w:rPr>
-        <w:t>Other Teaching Activities</w:t>
-      </w:r>
-    </w:p>
-    <w:p>
-      <w:pPr>
-        <w:rPr>
-          <w:u w:val="single"/>
-        </w:rPr>
-      </w:pPr>
-    </w:p>
-    <w:p>
-      <w:pPr>
-        <w:pStyle w:val="ListParagraph"/>
-        <w:numPr>
-          <w:ilvl w:val="1"/>
-          <w:numId w:val="6"/>
-        </w:numPr>
-        <w:rPr>
-          <w:u w:val="single"/>
-        </w:rPr>
-      </w:pPr>
-      <w:r>
-        <w:rPr>
-          <w:u w:val="single"/>
-        </w:rPr>
-        <w:t>Teaching Awards</w:t>
-      </w:r>
-    </w:p>
-    <w:p>
-      <w:pPr>
-        <w:rPr>
-          <w:u w:val="single"/>
-        </w:rPr>
-      </w:pPr>
-    </w:p>
-    <w:p>
-      <w:pPr>
-        <w:pStyle w:val="ListParagraph"/>
-        <w:numPr>
-          <w:ilvl w:val="0"/>
-          <w:numId w:val="6"/>
-        </w:numPr>
-        <w:rPr>
-          <w:u w:val="single"/>
-        </w:rPr>
-      </w:pPr>
-      <w:r>
-        <w:rPr>
-          <w:b/>
-        </w:rPr>
-        <w:t>Service and Outreach</w:t>
-      </w:r>
-    </w:p>
-    <w:p>
-      <w:pPr>
-        <w:pStyle w:val="ListParagraph"/>
-        <w:numPr>
-          <w:ilvl w:val="1"/>
-          <w:numId w:val="6"/>
-        </w:numPr>
-        <w:rPr>
-          <w:u w:val="single"/>
-        </w:rPr>
-      </w:pPr>
-      <w:r>
-        <w:rPr>
-          <w:u w:val="single"/>
-        </w:rPr>
-        <w:t>Editorships, Editorial Boards, and Reviewing Activities</w:t>
-      </w:r>
-    </w:p>
-    <w:p>
-      <w:pPr>
-        <w:ind w:left="1080"/>
-        <w:rPr>
-          <w:i/>
-        </w:rPr>
-      </w:pPr>
-      <w:r>
-        <w:rPr>
-          <w:i/>
-        </w:rPr>
-        <w:t>Include participation for journals and other learned publications (print and electronic).</w:t>
-      </w:r>
-    </w:p>
-    <w:p>
-      <w:pPr>
-        <w:pStyle w:val="ListParagraph"/>
-        <w:numPr>
-          <w:ilvl w:val="2"/>
-          <w:numId w:val="6"/>
-        </w:numPr>
-        <w:rPr>
-          <w:u w:val="single"/>
-        </w:rPr>
-      </w:pPr>
-      <w:r>
-        <w:t>Editorships</w:t>
-      </w:r>
-    </w:p>
-    <w:p>
-      <w:pPr>
-        <w:pStyle w:val="ListParagraph"/>
-        <w:numPr>
-          <w:ilvl w:val="2"/>
-          <w:numId w:val="6"/>
-        </w:numPr>
-        <w:rPr>
-          <w:u w:val="single"/>
-        </w:rPr>
-      </w:pPr>
-      <w:r>
-        <w:t>Editorial Boards</w:t>
-      </w:r>
-    </w:p>
-    <w:p>
-      <w:pPr>
-        <w:pStyle w:val="ListParagraph"/>
-        <w:numPr>
-          <w:ilvl w:val="2"/>
-          <w:numId w:val="6"/>
-        </w:numPr>
-        <w:rPr>
-          <w:u w:val="single"/>
-        </w:rPr>
-      </w:pPr>
-      <w:r>
-        <w:t>Reviewing Activities for Journals and Presses</w:t>
-      </w:r>
-    </w:p>
-    <w:p>
-      <w:pPr>
-        <w:pStyle w:val="ListParagraph"/>
-        <w:numPr>
-          <w:ilvl w:val="2"/>
-          <w:numId w:val="6"/>
-        </w:numPr>
-        <w:rPr>
-          <w:u w:val="single"/>
-        </w:rPr>
-      </w:pPr>
-      <w:r>
-        <w:t>Reviewing Activities for Agencies and Foundations</w:t>
-      </w:r>
-    </w:p>
-    <w:p>
-      <w:pPr>
-        <w:pStyle w:val="ListParagraph"/>
-        <w:numPr>
-          <w:ilvl w:val="2"/>
-          <w:numId w:val="6"/>
-        </w:numPr>
-        <w:rPr>
-          <w:u w:val="single"/>
-        </w:rPr>
-      </w:pPr>
-      <w:r>
-        <w:t>Reviewing Activities for Conferences</w:t>
-      </w:r>
-    </w:p>
-    <w:p>
-      <w:pPr>
-        <w:pStyle w:val="ListParagraph"/>
-        <w:numPr>
-          <w:ilvl w:val="2"/>
-          <w:numId w:val="6"/>
-        </w:numPr>
-        <w:rPr>
-          <w:u w:val="single"/>
-        </w:rPr>
-      </w:pPr>
-      <w:r>
-        <w:t>Other</w:t>
-      </w:r>
-    </w:p>
-    <w:p>
-      <w:pPr>
-        <w:rPr>
-          <w:u w:val="single"/>
-        </w:rPr>
-      </w:pPr>
-    </w:p>
-    <w:p>
-      <w:pPr>
-        <w:pStyle w:val="ListParagraph"/>
-        <w:numPr>
-          <w:ilvl w:val="1"/>
-          <w:numId w:val="6"/>
-        </w:numPr>
-        <w:rPr>
-          <w:u w:val="single"/>
-        </w:rPr>
-      </w:pPr>
-      <w:r>
-        <w:rPr>
-          <w:u w:val="single"/>
-        </w:rPr>
-        <w:t>Committees, Professional &amp; Campus Service</w:t>
-      </w:r>
-    </w:p>
-    <w:p>
-      <w:pPr>
-        <w:pStyle w:val="ListParagraph"/>
-        <w:numPr>
-          <w:ilvl w:val="2"/>
-          <w:numId w:val="6"/>
-        </w:numPr>
-        <w:rPr>
-          <w:u w:val="single"/>
-        </w:rPr>
-      </w:pPr>
-      <w:r>
-        <w:t xml:space="preserve">Campus Service – Department </w:t>
-      </w:r>
-    </w:p>
-    <w:p>
-      <w:pPr>
-        <w:pStyle w:val="ListParagraph"/>
-        <w:numPr>
-          <w:ilvl w:val="2"/>
-          <w:numId w:val="6"/>
-        </w:numPr>
-        <w:rPr>
-          <w:u w:val="single"/>
-        </w:rPr>
-      </w:pPr>
-      <w:r>
-        <w:t xml:space="preserve">Campus Service – College </w:t>
-      </w:r>
-    </w:p>
-    <w:p>
-      <w:pPr>
-        <w:pStyle w:val="ListParagraph"/>
-        <w:numPr>
-          <w:ilvl w:val="2"/>
-          <w:numId w:val="6"/>
-        </w:numPr>
-        <w:rPr>
-          <w:u w:val="single"/>
-        </w:rPr>
-      </w:pPr>
-      <w:r>
-        <w:t xml:space="preserve">Campus Service – University </w:t>
-      </w:r>
-    </w:p>
-    <w:p>
-      <w:pPr>
-        <w:pStyle w:val="ListParagraph"/>
-        <w:numPr>
-          <w:ilvl w:val="2"/>
-          <w:numId w:val="6"/>
-        </w:numPr>
-        <w:rPr>
-          <w:u w:val="single"/>
-        </w:rPr>
-      </w:pPr>
-      <w:r>
-        <w:t>Campus Service – Special Administrative Assignment</w:t>
-      </w:r>
-    </w:p>
-    <w:p>
-      <w:pPr>
-        <w:pStyle w:val="ListParagraph"/>
-        <w:numPr>
-          <w:ilvl w:val="2"/>
-          <w:numId w:val="6"/>
-        </w:numPr>
-        <w:rPr>
-          <w:u w:val="single"/>
-        </w:rPr>
-      </w:pPr>
-      <w:r>
-        <w:t xml:space="preserve">Campus Service – Other </w:t>
-      </w:r>
-    </w:p>
-    <w:p>
-      <w:pPr>
-        <w:pStyle w:val="ListParagraph"/>
-        <w:numPr>
-          <w:ilvl w:val="2"/>
-          <w:numId w:val="6"/>
-        </w:numPr>
-        <w:rPr>
-          <w:u w:val="single"/>
-        </w:rPr>
-      </w:pPr>
-      <w:r>
-        <w:t>Inter-institutional and Region</w:t>
-      </w:r>
-      <w:r>
-        <w:t>al</w:t>
-      </w:r>
-      <w:r>
-        <w:t xml:space="preserve"> </w:t>
-      </w:r>
-      <w:r>
-        <w:rPr>
-          <w:i/>
-        </w:rPr>
-        <w:t>(e.g. inter-library agencies, regional consortia)</w:t>
-      </w:r>
-    </w:p>
-    <w:p>
-      <w:pPr>
-        <w:pStyle w:val="ListParagraph"/>
-        <w:numPr>
-          <w:ilvl w:val="2"/>
-          <w:numId w:val="6"/>
-        </w:numPr>
-        <w:rPr>
-          <w:u w:val="single"/>
-        </w:rPr>
-      </w:pPr>
-      <w:r>
-        <w:t>Offices and Committee Memberships</w:t>
-      </w:r>
-    </w:p>
-    <w:p>
-      <w:pPr>
-        <w:pStyle w:val="ListParagraph"/>
-        <w:numPr>
-          <w:ilvl w:val="2"/>
-          <w:numId w:val="6"/>
-        </w:numPr>
-        <w:rPr>
-          <w:u w:val="single"/>
-        </w:rPr>
-      </w:pPr>
-      <w:r>
-        <w:t>Leadership Roles in Meetings and Conferences</w:t>
-      </w:r>
-    </w:p>
-    <w:p>
-      <w:pPr>
-        <w:pStyle w:val="ListParagraph"/>
-        <w:numPr>
-          <w:ilvl w:val="2"/>
-          <w:numId w:val="6"/>
-        </w:numPr>
-        <w:rPr>
-          <w:u w:val="single"/>
-        </w:rPr>
-      </w:pPr>
-      <w:r>
-        <w:t>Other Non-University Committees, Memberships, Panels, etc.</w:t>
-      </w:r>
-    </w:p>
-    <w:p>
-      <w:pPr>
-        <w:pStyle w:val="ListParagraph"/>
-        <w:numPr>
-          <w:ilvl w:val="2"/>
-          <w:numId w:val="6"/>
-        </w:numPr>
-        <w:rPr>
-          <w:u w:val="single"/>
-        </w:rPr>
-      </w:pPr>
-      <w:r>
-        <w:t xml:space="preserve">Other </w:t>
-      </w:r>
-    </w:p>
-    <w:p>
-      <w:pPr>
-        <w:rPr>
-          <w:u w:val="single"/>
-        </w:rPr>
-      </w:pPr>
-    </w:p>
-    <w:p>
-      <w:pPr>
-        <w:pStyle w:val="ListParagraph"/>
-        <w:numPr>
-          <w:ilvl w:val="1"/>
-          <w:numId w:val="6"/>
-        </w:numPr>
-        <w:rPr>
-          <w:u w:val="single"/>
-        </w:rPr>
-      </w:pPr>
-      <w:r>
-        <w:rPr>
-          <w:u w:val="single"/>
-        </w:rPr>
-        <w:t xml:space="preserve">External Service and Consulting </w:t>
-      </w:r>
-    </w:p>
-    <w:p>
-      <w:pPr>
-        <w:pStyle w:val="ListParagraph"/>
-        <w:numPr>
-          <w:ilvl w:val="2"/>
-          <w:numId w:val="6"/>
-        </w:numPr>
-        <w:rPr>
-          <w:u w:val="single"/>
-        </w:rPr>
-      </w:pPr>
-      <w:r>
-        <w:t>Community Engagements, Local, State, National, International</w:t>
-      </w:r>
-    </w:p>
-    <w:p>
-      <w:pPr>
-        <w:pStyle w:val="ListParagraph"/>
-        <w:numPr>
-          <w:ilvl w:val="2"/>
-          <w:numId w:val="6"/>
-        </w:numPr>
-        <w:rPr>
-          <w:u w:val="single"/>
-        </w:rPr>
-      </w:pPr>
-      <w:r>
-        <w:t>International Activities</w:t>
-      </w:r>
-    </w:p>
-    <w:p>
-      <w:pPr>
-        <w:pStyle w:val="ListParagraph"/>
-        <w:numPr>
-          <w:ilvl w:val="2"/>
-          <w:numId w:val="6"/>
-        </w:numPr>
-        <w:rPr>
-          <w:u w:val="single"/>
-        </w:rPr>
-      </w:pPr>
-      <w:r>
-        <w:t>Corporate and Other Board Memberships</w:t>
-      </w:r>
-    </w:p>
-    <w:p>
-      <w:pPr>
-        <w:pStyle w:val="ListParagraph"/>
-        <w:numPr>
-          <w:ilvl w:val="2"/>
-          <w:numId w:val="6"/>
-        </w:numPr>
-        <w:rPr>
-          <w:u w:val="single"/>
-        </w:rPr>
-      </w:pPr>
-      <w:r>
-        <w:t>Entrepreneurial Activities</w:t>
-      </w:r>
-    </w:p>
-    <w:p>
-      <w:pPr>
-        <w:pStyle w:val="ListParagraph"/>
-        <w:numPr>
-          <w:ilvl w:val="2"/>
-          <w:numId w:val="6"/>
-        </w:numPr>
-        <w:rPr>
-          <w:u w:val="single"/>
-        </w:rPr>
-      </w:pPr>
-      <w:r>
-        <w:t xml:space="preserve">Consultancies </w:t>
-      </w:r>
-      <w:r>
-        <w:rPr>
-          <w:i/>
-        </w:rPr>
-        <w:t>(to local, state and federal agencies; companies; organizations)</w:t>
-      </w:r>
-    </w:p>
-    <w:p>
-      <w:pPr>
-        <w:pStyle w:val="ListParagraph"/>
-        <w:numPr>
-          <w:ilvl w:val="2"/>
-          <w:numId w:val="6"/>
-        </w:numPr>
-        <w:rPr>
-          <w:u w:val="single"/>
-        </w:rPr>
-      </w:pPr>
-      <w:r>
-        <w:t xml:space="preserve">Other </w:t>
-      </w:r>
-    </w:p>
-    <w:p>
-      <w:pPr>
-        <w:rPr>
-          <w:u w:val="single"/>
-        </w:rPr>
-      </w:pPr>
-    </w:p>
-    <w:p>
-      <w:pPr>
-        <w:pStyle w:val="ListParagraph"/>
-        <w:numPr>
-          <w:ilvl w:val="1"/>
-          <w:numId w:val="6"/>
-        </w:numPr>
-        <w:rPr>
-          <w:u w:val="single"/>
-        </w:rPr>
-      </w:pPr>
-      <w:r>
-        <w:rPr>
-          <w:u w:val="single"/>
-        </w:rPr>
-        <w:t>Non-Research Presentations</w:t>
-      </w:r>
-    </w:p>
-    <w:p>
-      <w:pPr>
-        <w:pStyle w:val="ListParagraph"/>
-        <w:numPr>
-          <w:ilvl w:val="2"/>
-          <w:numId w:val="6"/>
-        </w:numPr>
-        <w:rPr>
-          <w:u w:val="single"/>
-        </w:rPr>
-      </w:pPr>
-      <w:r>
-        <w:t>Outreach Presentations</w:t>
-      </w:r>
-    </w:p>
-    <w:p>
-      <w:pPr>
-        <w:pStyle w:val="ListParagraph"/>
-        <w:numPr>
-          <w:ilvl w:val="2"/>
-          <w:numId w:val="6"/>
-        </w:numPr>
-        <w:rPr>
-          <w:u w:val="single"/>
-        </w:rPr>
-      </w:pPr>
-      <w:r>
-        <w:t xml:space="preserve">Other </w:t>
-      </w:r>
-    </w:p>
-    <w:p>
-      <w:pPr>
-        <w:rPr>
-          <w:u w:val="single"/>
-        </w:rPr>
-      </w:pPr>
-    </w:p>
-    <w:p>
-      <w:pPr>
-        <w:pStyle w:val="ListParagraph"/>
-        <w:numPr>
-          <w:ilvl w:val="1"/>
-          <w:numId w:val="6"/>
-        </w:numPr>
-        <w:rPr>
-          <w:u w:val="single"/>
-        </w:rPr>
-      </w:pPr>
-      <w:r>
-        <w:rPr>
-          <w:u w:val="single"/>
-        </w:rPr>
-        <w:t>Media Contributions</w:t>
-      </w:r>
-    </w:p>
-    <w:p>
-      <w:pPr>
-        <w:pStyle w:val="ListParagraph"/>
-        <w:numPr>
-          <w:ilvl w:val="2"/>
-          <w:numId w:val="6"/>
-        </w:numPr>
-        <w:rPr>
-          <w:u w:val="single"/>
-        </w:rPr>
-      </w:pPr>
-      <w:r>
-        <w:t>Internet</w:t>
-      </w:r>
-    </w:p>
-    <w:p>
-      <w:pPr>
-        <w:pStyle w:val="ListParagraph"/>
-        <w:numPr>
-          <w:ilvl w:val="2"/>
-          <w:numId w:val="6"/>
-        </w:numPr>
-        <w:rPr>
-          <w:u w:val="single"/>
-        </w:rPr>
-      </w:pPr>
-      <w:r>
-        <w:t>TV</w:t>
-      </w:r>
-    </w:p>
-    <w:p>
-      <w:pPr>
-        <w:pStyle w:val="ListParagraph"/>
-        <w:numPr>
-          <w:ilvl w:val="2"/>
-          <w:numId w:val="6"/>
-        </w:numPr>
-        <w:rPr>
-          <w:u w:val="single"/>
-        </w:rPr>
-      </w:pPr>
-      <w:r>
-        <w:t>Radio</w:t>
-      </w:r>
-    </w:p>
-    <w:p>
-      <w:pPr>
-        <w:pStyle w:val="ListParagraph"/>
-        <w:numPr>
-          <w:ilvl w:val="2"/>
-          <w:numId w:val="6"/>
-        </w:numPr>
-        <w:rPr>
-          <w:u w:val="single"/>
-        </w:rPr>
-      </w:pPr>
-      <w:r>
-        <w:t>Digital Media</w:t>
-      </w:r>
-    </w:p>
-    <w:p>
-      <w:pPr>
-        <w:pStyle w:val="ListParagraph"/>
-        <w:numPr>
-          <w:ilvl w:val="2"/>
-          <w:numId w:val="6"/>
-        </w:numPr>
-        <w:rPr>
-          <w:u w:val="single"/>
-        </w:rPr>
-      </w:pPr>
-      <w:r>
-        <w:t>Print Media</w:t>
-      </w:r>
-    </w:p>
-    <w:p>
-      <w:pPr>
-        <w:pStyle w:val="ListParagraph"/>
-        <w:numPr>
-          <w:ilvl w:val="2"/>
-          <w:numId w:val="6"/>
-        </w:numPr>
-        <w:rPr>
-          <w:u w:val="single"/>
-        </w:rPr>
-      </w:pPr>
-      <w:r>
-        <w:t xml:space="preserve">Blogs </w:t>
-      </w:r>
-    </w:p>
-    <w:p>
-      <w:pPr>
-        <w:pStyle w:val="ListParagraph"/>
-        <w:numPr>
-          <w:ilvl w:val="2"/>
-          <w:numId w:val="6"/>
-        </w:numPr>
-        <w:rPr>
-          <w:u w:val="single"/>
-        </w:rPr>
-      </w:pPr>
-      <w:r>
-        <w:t xml:space="preserve">Feeds </w:t>
-      </w:r>
-    </w:p>
-    <w:p>
-      <w:pPr>
-        <w:pStyle w:val="ListParagraph"/>
-        <w:numPr>
-          <w:ilvl w:val="2"/>
-          <w:numId w:val="6"/>
-        </w:numPr>
-        <w:rPr>
-          <w:u w:val="single"/>
-        </w:rPr>
-      </w:pPr>
-      <w:r>
-        <w:t xml:space="preserve">Other </w:t>
-      </w:r>
-    </w:p>
-    <w:p>
-      <w:pPr>
-        <w:rPr>
-          <w:u w:val="single"/>
-        </w:rPr>
-      </w:pPr>
-    </w:p>
-    <w:p>
-      <w:pPr>
-        <w:pStyle w:val="ListParagraph"/>
-        <w:numPr>
-          <w:ilvl w:val="1"/>
-          <w:numId w:val="6"/>
-        </w:numPr>
-        <w:rPr>
-          <w:u w:val="single"/>
-        </w:rPr>
-      </w:pPr>
-      <w:r>
-        <w:rPr>
-          <w:u w:val="single"/>
-        </w:rPr>
-        <w:t>Community &amp; Other Service</w:t>
-      </w:r>
-    </w:p>
-    <w:p>
-      <w:pPr>
-        <w:rPr>
-          <w:u w:val="single"/>
-        </w:rPr>
-      </w:pPr>
-    </w:p>
-    <w:p>
-      <w:pPr>
-        <w:pStyle w:val="ListParagraph"/>
-        <w:numPr>
-          <w:ilvl w:val="1"/>
-          <w:numId w:val="6"/>
-        </w:numPr>
-        <w:rPr>
-          <w:u w:val="single"/>
-        </w:rPr>
-      </w:pPr>
-      <w:r>
-        <w:rPr>
-          <w:u w:val="single"/>
-        </w:rPr>
-        <w:t>Service Awards and Honors</w:t>
-      </w:r>
-    </w:p>
-    <w:p>
-      <w:pPr>
-        <w:rPr>
-          <w:u w:val="single"/>
-        </w:rPr>
-      </w:pPr>
-    </w:p>
-    <w:p>
-      <w:pPr>
-        <w:pStyle w:val="ListParagraph"/>
-        <w:numPr>
-          <w:ilvl w:val="0"/>
-          <w:numId w:val="6"/>
-        </w:numPr>
-        <w:rPr>
-          <w:u w:val="single"/>
-        </w:rPr>
-      </w:pPr>
-      <w:bookmarkStart w:id="0" w:name="_GoBack"/>
-      <w:bookmarkEnd w:id="0"/>
       <w:r>
         <w:rPr>
           <w:b/>
@@ -3832,7 +3719,7 @@
 </file>
 
 <file path=word/numbering.xml><?xml version="1.0" encoding="utf-8"?>
-<w:numbering xmlns:wpc="http://schemas.microsoft.com/office/word/2010/wordprocessingCanvas" xmlns:mc="http://schemas.openxmlformats.org/markup-compatibility/2006" xmlns:o="urn:schemas-microsoft-com:office:office" xmlns:r="http://schemas.openxmlformats.org/officeDocument/2006/relationships" xmlns:m="http://schemas.openxmlformats.org/officeDocument/2006/math" xmlns:v="urn:schemas-microsoft-com:vml" xmlns:wp14="http://schemas.microsoft.com/office/word/2010/wordprocessingDrawing" xmlns:wp="http://schemas.openxmlformats.org/drawingml/2006/wordprocessingDrawing" xmlns:w10="urn:schemas-microsoft-com:office:word" xmlns:w="http://schemas.openxmlformats.org/wordprocessingml/2006/main" xmlns:w14="http://schemas.microsoft.com/office/word/2010/wordml" xmlns:w15="http://schemas.microsoft.com/office/word/2012/wordml" xmlns:wpg="http://schemas.microsoft.com/office/word/2010/wordprocessingGroup" xmlns:wpi="http://schemas.microsoft.com/office/word/2010/wordprocessingInk" xmlns:wne="http://schemas.microsoft.com/office/word/2006/wordml" xmlns:wps="http://schemas.microsoft.com/office/word/2010/wordprocessingShape" mc:Ignorable="w14 w15 wp14">
+<w:numbering xmlns:wpc="http://schemas.microsoft.com/office/word/2010/wordprocessingCanvas" xmlns:cx="http://schemas.microsoft.com/office/drawing/2014/chartex" xmlns:mc="http://schemas.openxmlformats.org/markup-compatibility/2006" xmlns:o="urn:schemas-microsoft-com:office:office" xmlns:r="http://schemas.openxmlformats.org/officeDocument/2006/relationships" xmlns:m="http://schemas.openxmlformats.org/officeDocument/2006/math" xmlns:v="urn:schemas-microsoft-com:vml" xmlns:wp14="http://schemas.microsoft.com/office/word/2010/wordprocessingDrawing" xmlns:wp="http://schemas.openxmlformats.org/drawingml/2006/wordprocessingDrawing" xmlns:w10="urn:schemas-microsoft-com:office:word" xmlns:w="http://schemas.openxmlformats.org/wordprocessingml/2006/main" xmlns:w14="http://schemas.microsoft.com/office/word/2010/wordml" xmlns:w15="http://schemas.microsoft.com/office/word/2012/wordml" xmlns:w16se="http://schemas.microsoft.com/office/word/2015/wordml/symex" xmlns:wpg="http://schemas.microsoft.com/office/word/2010/wordprocessingGroup" xmlns:wpi="http://schemas.microsoft.com/office/word/2010/wordprocessingInk" xmlns:wne="http://schemas.microsoft.com/office/word/2006/wordml" xmlns:wps="http://schemas.microsoft.com/office/word/2010/wordprocessingShape" mc:Ignorable="w14 w15 w16se wp14">
   <w:abstractNum w:abstractNumId="0" w15:restartNumberingAfterBreak="0">
     <w:nsid w:val="020E0597"/>
     <w:multiLevelType w:val="multilevel"/>
@@ -4165,7 +4052,7 @@
 </file>
 
 <file path=word/styles.xml><?xml version="1.0" encoding="utf-8"?>
-<w:styles xmlns:mc="http://schemas.openxmlformats.org/markup-compatibility/2006" xmlns:r="http://schemas.openxmlformats.org/officeDocument/2006/relationships" xmlns:w="http://schemas.openxmlformats.org/wordprocessingml/2006/main" xmlns:w14="http://schemas.microsoft.com/office/word/2010/wordml" xmlns:w15="http://schemas.microsoft.com/office/word/2012/wordml" mc:Ignorable="w14 w15">
+<w:styles xmlns:mc="http://schemas.openxmlformats.org/markup-compatibility/2006" xmlns:r="http://schemas.openxmlformats.org/officeDocument/2006/relationships" xmlns:w="http://schemas.openxmlformats.org/wordprocessingml/2006/main" xmlns:w14="http://schemas.microsoft.com/office/word/2010/wordml" xmlns:w15="http://schemas.microsoft.com/office/word/2012/wordml" xmlns:w16se="http://schemas.microsoft.com/office/word/2015/wordml/symex" mc:Ignorable="w14 w15 w16se">
   <w:docDefaults>
     <w:rPrDefault>
       <w:rPr>

</xml_diff>